<commit_message>
+ antihypertensive pharmacology labdoc
</commit_message>
<xml_diff>
--- a/labdocs/output/table1_output.docx
+++ b/labdocs/output/table1_output.docx
@@ -24,6 +24,7 @@
       </w:tblGrid>
       <w:tr>
         <w:trPr>
+          <w:cantSplit/>
           <w:trHeight w:val="783" w:hRule="auto"/>
           <w:tblHeader/>
         </w:trPr>
@@ -49,6 +50,7 @@
             <w:pPr>
               <w:pStyle w:val="Normal"/>
               <w:jc w:val="left"/>
+              <w:keepNext/>
               <w:pBdr>
                 <w:bottom w:val="none" w:sz="0" w:space="0" w:color="000000"/>
                 <w:top w:val="none" w:sz="0" w:space="0" w:color="000000"/>
@@ -93,6 +95,7 @@
             <w:pPr>
               <w:pStyle w:val="Normal"/>
               <w:jc w:val="center"/>
+              <w:keepNext/>
               <w:pBdr>
                 <w:bottom w:val="none" w:sz="0" w:space="0" w:color="000000"/>
                 <w:top w:val="none" w:sz="0" w:space="0" w:color="000000"/>
@@ -161,6 +164,7 @@
             <w:pPr>
               <w:pStyle w:val="Normal"/>
               <w:jc w:val="center"/>
+              <w:keepNext/>
               <w:pBdr>
                 <w:bottom w:val="none" w:sz="0" w:space="0" w:color="000000"/>
                 <w:top w:val="none" w:sz="0" w:space="0" w:color="000000"/>
@@ -229,6 +233,7 @@
             <w:pPr>
               <w:pStyle w:val="Normal"/>
               <w:jc w:val="center"/>
+              <w:keepNext/>
               <w:pBdr>
                 <w:bottom w:val="none" w:sz="0" w:space="0" w:color="000000"/>
                 <w:top w:val="none" w:sz="0" w:space="0" w:color="000000"/>
@@ -279,6 +284,7 @@
       </w:tr>
       <w:tr>
         <w:trPr>
+          <w:cantSplit/>
           <w:trHeight w:val="620" w:hRule="auto"/>
         </w:trPr>
         body 1
@@ -303,6 +309,7 @@
             <w:pPr>
               <w:pStyle w:val="Normal"/>
               <w:jc w:val="left"/>
+              <w:keepNext/>
               <w:pBdr>
                 <w:bottom w:val="none" w:sz="0" w:space="0" w:color="000000"/>
                 <w:top w:val="none" w:sz="0" w:space="0" w:color="000000"/>
@@ -347,6 +354,7 @@
             <w:pPr>
               <w:pStyle w:val="Normal"/>
               <w:jc w:val="center"/>
+              <w:keepNext/>
               <w:pBdr>
                 <w:bottom w:val="none" w:sz="0" w:space="0" w:color="000000"/>
                 <w:top w:val="none" w:sz="0" w:space="0" w:color="000000"/>
@@ -391,6 +399,7 @@
             <w:pPr>
               <w:pStyle w:val="Normal"/>
               <w:jc w:val="center"/>
+              <w:keepNext/>
               <w:pBdr>
                 <w:bottom w:val="none" w:sz="0" w:space="0" w:color="000000"/>
                 <w:top w:val="none" w:sz="0" w:space="0" w:color="000000"/>
@@ -435,6 +444,7 @@
             <w:pPr>
               <w:pStyle w:val="Normal"/>
               <w:jc w:val="center"/>
+              <w:keepNext/>
               <w:pBdr>
                 <w:bottom w:val="none" w:sz="0" w:space="0" w:color="000000"/>
                 <w:top w:val="none" w:sz="0" w:space="0" w:color="000000"/>
@@ -461,6 +471,7 @@
       </w:tr>
       <w:tr>
         <w:trPr>
+          <w:cantSplit/>
           <w:trHeight w:val="577" w:hRule="auto"/>
         </w:trPr>
         body 2
@@ -485,6 +496,7 @@
             <w:pPr>
               <w:pStyle w:val="Normal"/>
               <w:jc w:val="left"/>
+              <w:keepNext/>
               <w:pBdr>
                 <w:bottom w:val="none" w:sz="0" w:space="0" w:color="000000"/>
                 <w:top w:val="none" w:sz="0" w:space="0" w:color="000000"/>
@@ -529,6 +541,7 @@
             <w:pPr>
               <w:pStyle w:val="Normal"/>
               <w:jc w:val="center"/>
+              <w:keepNext/>
               <w:pBdr>
                 <w:bottom w:val="none" w:sz="0" w:space="0" w:color="000000"/>
                 <w:top w:val="none" w:sz="0" w:space="0" w:color="000000"/>
@@ -573,6 +586,7 @@
             <w:pPr>
               <w:pStyle w:val="Normal"/>
               <w:jc w:val="center"/>
+              <w:keepNext/>
               <w:pBdr>
                 <w:bottom w:val="none" w:sz="0" w:space="0" w:color="000000"/>
                 <w:top w:val="none" w:sz="0" w:space="0" w:color="000000"/>
@@ -617,6 +631,7 @@
             <w:pPr>
               <w:pStyle w:val="Normal"/>
               <w:jc w:val="center"/>
+              <w:keepNext/>
               <w:pBdr>
                 <w:bottom w:val="none" w:sz="0" w:space="0" w:color="000000"/>
                 <w:top w:val="none" w:sz="0" w:space="0" w:color="000000"/>
@@ -643,6 +658,7 @@
       </w:tr>
       <w:tr>
         <w:trPr>
+          <w:cantSplit/>
           <w:trHeight w:val="621" w:hRule="auto"/>
         </w:trPr>
         body 3
@@ -667,6 +683,7 @@
             <w:pPr>
               <w:pStyle w:val="Normal"/>
               <w:jc w:val="left"/>
+              <w:keepNext/>
               <w:pBdr>
                 <w:bottom w:val="none" w:sz="0" w:space="0" w:color="000000"/>
                 <w:top w:val="none" w:sz="0" w:space="0" w:color="000000"/>
@@ -711,6 +728,7 @@
             <w:pPr>
               <w:pStyle w:val="Normal"/>
               <w:jc w:val="center"/>
+              <w:keepNext/>
               <w:pBdr>
                 <w:bottom w:val="none" w:sz="0" w:space="0" w:color="000000"/>
                 <w:top w:val="none" w:sz="0" w:space="0" w:color="000000"/>
@@ -755,6 +773,7 @@
             <w:pPr>
               <w:pStyle w:val="Normal"/>
               <w:jc w:val="center"/>
+              <w:keepNext/>
               <w:pBdr>
                 <w:bottom w:val="none" w:sz="0" w:space="0" w:color="000000"/>
                 <w:top w:val="none" w:sz="0" w:space="0" w:color="000000"/>
@@ -799,6 +818,7 @@
             <w:pPr>
               <w:pStyle w:val="Normal"/>
               <w:jc w:val="center"/>
+              <w:keepNext/>
               <w:pBdr>
                 <w:bottom w:val="none" w:sz="0" w:space="0" w:color="000000"/>
                 <w:top w:val="none" w:sz="0" w:space="0" w:color="000000"/>
@@ -825,6 +845,7 @@
       </w:tr>
       <w:tr>
         <w:trPr>
+          <w:cantSplit/>
           <w:trHeight w:val="616" w:hRule="auto"/>
         </w:trPr>
         body 4
@@ -849,6 +870,7 @@
             <w:pPr>
               <w:pStyle w:val="Normal"/>
               <w:jc w:val="left"/>
+              <w:keepNext/>
               <w:pBdr>
                 <w:bottom w:val="none" w:sz="0" w:space="0" w:color="000000"/>
                 <w:top w:val="none" w:sz="0" w:space="0" w:color="000000"/>
@@ -893,6 +915,7 @@
             <w:pPr>
               <w:pStyle w:val="Normal"/>
               <w:jc w:val="center"/>
+              <w:keepNext/>
               <w:pBdr>
                 <w:bottom w:val="none" w:sz="0" w:space="0" w:color="000000"/>
                 <w:top w:val="none" w:sz="0" w:space="0" w:color="000000"/>
@@ -937,6 +960,7 @@
             <w:pPr>
               <w:pStyle w:val="Normal"/>
               <w:jc w:val="center"/>
+              <w:keepNext/>
               <w:pBdr>
                 <w:bottom w:val="none" w:sz="0" w:space="0" w:color="000000"/>
                 <w:top w:val="none" w:sz="0" w:space="0" w:color="000000"/>
@@ -981,6 +1005,7 @@
             <w:pPr>
               <w:pStyle w:val="Normal"/>
               <w:jc w:val="center"/>
+              <w:keepNext/>
               <w:pBdr>
                 <w:bottom w:val="none" w:sz="0" w:space="0" w:color="000000"/>
                 <w:top w:val="none" w:sz="0" w:space="0" w:color="000000"/>
@@ -1007,6 +1032,7 @@
       </w:tr>
       <w:tr>
         <w:trPr>
+          <w:cantSplit/>
           <w:trHeight w:val="616" w:hRule="auto"/>
         </w:trPr>
         body 5
@@ -1031,6 +1057,7 @@
             <w:pPr>
               <w:pStyle w:val="Normal"/>
               <w:jc w:val="left"/>
+              <w:keepNext/>
               <w:pBdr>
                 <w:bottom w:val="none" w:sz="0" w:space="0" w:color="000000"/>
                 <w:top w:val="none" w:sz="0" w:space="0" w:color="000000"/>
@@ -1075,6 +1102,7 @@
             <w:pPr>
               <w:pStyle w:val="Normal"/>
               <w:jc w:val="center"/>
+              <w:keepNext/>
               <w:pBdr>
                 <w:bottom w:val="none" w:sz="0" w:space="0" w:color="000000"/>
                 <w:top w:val="none" w:sz="0" w:space="0" w:color="000000"/>
@@ -1119,6 +1147,7 @@
             <w:pPr>
               <w:pStyle w:val="Normal"/>
               <w:jc w:val="center"/>
+              <w:keepNext/>
               <w:pBdr>
                 <w:bottom w:val="none" w:sz="0" w:space="0" w:color="000000"/>
                 <w:top w:val="none" w:sz="0" w:space="0" w:color="000000"/>
@@ -1163,6 +1192,7 @@
             <w:pPr>
               <w:pStyle w:val="Normal"/>
               <w:jc w:val="center"/>
+              <w:keepNext/>
               <w:pBdr>
                 <w:bottom w:val="none" w:sz="0" w:space="0" w:color="000000"/>
                 <w:top w:val="none" w:sz="0" w:space="0" w:color="000000"/>
@@ -1189,6 +1219,7 @@
       </w:tr>
       <w:tr>
         <w:trPr>
+          <w:cantSplit/>
           <w:trHeight w:val="616" w:hRule="auto"/>
         </w:trPr>
         body 6
@@ -1213,6 +1244,7 @@
             <w:pPr>
               <w:pStyle w:val="Normal"/>
               <w:jc w:val="left"/>
+              <w:keepNext/>
               <w:pBdr>
                 <w:bottom w:val="none" w:sz="0" w:space="0" w:color="000000"/>
                 <w:top w:val="none" w:sz="0" w:space="0" w:color="000000"/>
@@ -1257,6 +1289,7 @@
             <w:pPr>
               <w:pStyle w:val="Normal"/>
               <w:jc w:val="center"/>
+              <w:keepNext/>
               <w:pBdr>
                 <w:bottom w:val="none" w:sz="0" w:space="0" w:color="000000"/>
                 <w:top w:val="none" w:sz="0" w:space="0" w:color="000000"/>
@@ -1301,6 +1334,7 @@
             <w:pPr>
               <w:pStyle w:val="Normal"/>
               <w:jc w:val="center"/>
+              <w:keepNext/>
               <w:pBdr>
                 <w:bottom w:val="none" w:sz="0" w:space="0" w:color="000000"/>
                 <w:top w:val="none" w:sz="0" w:space="0" w:color="000000"/>
@@ -1345,6 +1379,7 @@
             <w:pPr>
               <w:pStyle w:val="Normal"/>
               <w:jc w:val="center"/>
+              <w:keepNext/>
               <w:pBdr>
                 <w:bottom w:val="none" w:sz="0" w:space="0" w:color="000000"/>
                 <w:top w:val="none" w:sz="0" w:space="0" w:color="000000"/>
@@ -1371,6 +1406,7 @@
       </w:tr>
       <w:tr>
         <w:trPr>
+          <w:cantSplit/>
           <w:trHeight w:val="577" w:hRule="auto"/>
         </w:trPr>
         body 7
@@ -1395,6 +1431,7 @@
             <w:pPr>
               <w:pStyle w:val="Normal"/>
               <w:jc w:val="left"/>
+              <w:keepNext/>
               <w:pBdr>
                 <w:bottom w:val="none" w:sz="0" w:space="0" w:color="000000"/>
                 <w:top w:val="none" w:sz="0" w:space="0" w:color="000000"/>
@@ -1439,6 +1476,7 @@
             <w:pPr>
               <w:pStyle w:val="Normal"/>
               <w:jc w:val="center"/>
+              <w:keepNext/>
               <w:pBdr>
                 <w:bottom w:val="none" w:sz="0" w:space="0" w:color="000000"/>
                 <w:top w:val="none" w:sz="0" w:space="0" w:color="000000"/>
@@ -1483,6 +1521,7 @@
             <w:pPr>
               <w:pStyle w:val="Normal"/>
               <w:jc w:val="center"/>
+              <w:keepNext/>
               <w:pBdr>
                 <w:bottom w:val="none" w:sz="0" w:space="0" w:color="000000"/>
                 <w:top w:val="none" w:sz="0" w:space="0" w:color="000000"/>
@@ -1527,6 +1566,7 @@
             <w:pPr>
               <w:pStyle w:val="Normal"/>
               <w:jc w:val="center"/>
+              <w:keepNext/>
               <w:pBdr>
                 <w:bottom w:val="none" w:sz="0" w:space="0" w:color="000000"/>
                 <w:top w:val="none" w:sz="0" w:space="0" w:color="000000"/>
@@ -1553,6 +1593,7 @@
       </w:tr>
       <w:tr>
         <w:trPr>
+          <w:cantSplit/>
           <w:trHeight w:val="616" w:hRule="auto"/>
         </w:trPr>
         body 8
@@ -1577,6 +1618,7 @@
             <w:pPr>
               <w:pStyle w:val="Normal"/>
               <w:jc w:val="left"/>
+              <w:keepNext/>
               <w:pBdr>
                 <w:bottom w:val="none" w:sz="0" w:space="0" w:color="000000"/>
                 <w:top w:val="none" w:sz="0" w:space="0" w:color="000000"/>
@@ -1621,6 +1663,7 @@
             <w:pPr>
               <w:pStyle w:val="Normal"/>
               <w:jc w:val="center"/>
+              <w:keepNext/>
               <w:pBdr>
                 <w:bottom w:val="none" w:sz="0" w:space="0" w:color="000000"/>
                 <w:top w:val="none" w:sz="0" w:space="0" w:color="000000"/>
@@ -1665,6 +1708,7 @@
             <w:pPr>
               <w:pStyle w:val="Normal"/>
               <w:jc w:val="center"/>
+              <w:keepNext/>
               <w:pBdr>
                 <w:bottom w:val="none" w:sz="0" w:space="0" w:color="000000"/>
                 <w:top w:val="none" w:sz="0" w:space="0" w:color="000000"/>
@@ -1709,6 +1753,7 @@
             <w:pPr>
               <w:pStyle w:val="Normal"/>
               <w:jc w:val="center"/>
+              <w:keepNext/>
               <w:pBdr>
                 <w:bottom w:val="none" w:sz="0" w:space="0" w:color="000000"/>
                 <w:top w:val="none" w:sz="0" w:space="0" w:color="000000"/>
@@ -1735,6 +1780,7 @@
       </w:tr>
       <w:tr>
         <w:trPr>
+          <w:cantSplit/>
           <w:trHeight w:val="616" w:hRule="auto"/>
         </w:trPr>
         body 9
@@ -1759,6 +1805,7 @@
             <w:pPr>
               <w:pStyle w:val="Normal"/>
               <w:jc w:val="left"/>
+              <w:keepNext/>
               <w:pBdr>
                 <w:bottom w:val="none" w:sz="0" w:space="0" w:color="000000"/>
                 <w:top w:val="none" w:sz="0" w:space="0" w:color="000000"/>
@@ -1803,6 +1850,7 @@
             <w:pPr>
               <w:pStyle w:val="Normal"/>
               <w:jc w:val="center"/>
+              <w:keepNext/>
               <w:pBdr>
                 <w:bottom w:val="none" w:sz="0" w:space="0" w:color="000000"/>
                 <w:top w:val="none" w:sz="0" w:space="0" w:color="000000"/>
@@ -1847,6 +1895,7 @@
             <w:pPr>
               <w:pStyle w:val="Normal"/>
               <w:jc w:val="center"/>
+              <w:keepNext/>
               <w:pBdr>
                 <w:bottom w:val="none" w:sz="0" w:space="0" w:color="000000"/>
                 <w:top w:val="none" w:sz="0" w:space="0" w:color="000000"/>
@@ -1891,6 +1940,7 @@
             <w:pPr>
               <w:pStyle w:val="Normal"/>
               <w:jc w:val="center"/>
+              <w:keepNext/>
               <w:pBdr>
                 <w:bottom w:val="none" w:sz="0" w:space="0" w:color="000000"/>
                 <w:top w:val="none" w:sz="0" w:space="0" w:color="000000"/>
@@ -1917,6 +1967,7 @@
       </w:tr>
       <w:tr>
         <w:trPr>
+          <w:cantSplit/>
           <w:trHeight w:val="616" w:hRule="auto"/>
         </w:trPr>
         body10
@@ -1941,6 +1992,7 @@
             <w:pPr>
               <w:pStyle w:val="Normal"/>
               <w:jc w:val="left"/>
+              <w:keepNext/>
               <w:pBdr>
                 <w:bottom w:val="none" w:sz="0" w:space="0" w:color="000000"/>
                 <w:top w:val="none" w:sz="0" w:space="0" w:color="000000"/>
@@ -1985,6 +2037,7 @@
             <w:pPr>
               <w:pStyle w:val="Normal"/>
               <w:jc w:val="center"/>
+              <w:keepNext/>
               <w:pBdr>
                 <w:bottom w:val="none" w:sz="0" w:space="0" w:color="000000"/>
                 <w:top w:val="none" w:sz="0" w:space="0" w:color="000000"/>
@@ -2029,6 +2082,7 @@
             <w:pPr>
               <w:pStyle w:val="Normal"/>
               <w:jc w:val="center"/>
+              <w:keepNext/>
               <w:pBdr>
                 <w:bottom w:val="none" w:sz="0" w:space="0" w:color="000000"/>
                 <w:top w:val="none" w:sz="0" w:space="0" w:color="000000"/>
@@ -2073,6 +2127,7 @@
             <w:pPr>
               <w:pStyle w:val="Normal"/>
               <w:jc w:val="center"/>
+              <w:keepNext/>
               <w:pBdr>
                 <w:bottom w:val="none" w:sz="0" w:space="0" w:color="000000"/>
                 <w:top w:val="none" w:sz="0" w:space="0" w:color="000000"/>
@@ -2099,6 +2154,7 @@
       </w:tr>
       <w:tr>
         <w:trPr>
+          <w:cantSplit/>
           <w:trHeight w:val="573" w:hRule="auto"/>
         </w:trPr>
         body11
@@ -2123,6 +2179,7 @@
             <w:pPr>
               <w:pStyle w:val="Normal"/>
               <w:jc w:val="left"/>
+              <w:keepNext/>
               <w:pBdr>
                 <w:bottom w:val="none" w:sz="0" w:space="0" w:color="000000"/>
                 <w:top w:val="none" w:sz="0" w:space="0" w:color="000000"/>
@@ -2167,6 +2224,7 @@
             <w:pPr>
               <w:pStyle w:val="Normal"/>
               <w:jc w:val="center"/>
+              <w:keepNext/>
               <w:pBdr>
                 <w:bottom w:val="none" w:sz="0" w:space="0" w:color="000000"/>
                 <w:top w:val="none" w:sz="0" w:space="0" w:color="000000"/>
@@ -2211,6 +2269,7 @@
             <w:pPr>
               <w:pStyle w:val="Normal"/>
               <w:jc w:val="center"/>
+              <w:keepNext/>
               <w:pBdr>
                 <w:bottom w:val="none" w:sz="0" w:space="0" w:color="000000"/>
                 <w:top w:val="none" w:sz="0" w:space="0" w:color="000000"/>
@@ -2255,6 +2314,7 @@
             <w:pPr>
               <w:pStyle w:val="Normal"/>
               <w:jc w:val="center"/>
+              <w:keepNext/>
               <w:pBdr>
                 <w:bottom w:val="none" w:sz="0" w:space="0" w:color="000000"/>
                 <w:top w:val="none" w:sz="0" w:space="0" w:color="000000"/>
@@ -2281,6 +2341,7 @@
       </w:tr>
       <w:tr>
         <w:trPr>
+          <w:cantSplit/>
           <w:trHeight w:val="616" w:hRule="auto"/>
         </w:trPr>
         body12
@@ -2305,6 +2366,7 @@
             <w:pPr>
               <w:pStyle w:val="Normal"/>
               <w:jc w:val="left"/>
+              <w:keepNext/>
               <w:pBdr>
                 <w:bottom w:val="none" w:sz="0" w:space="0" w:color="000000"/>
                 <w:top w:val="none" w:sz="0" w:space="0" w:color="000000"/>
@@ -2349,6 +2411,7 @@
             <w:pPr>
               <w:pStyle w:val="Normal"/>
               <w:jc w:val="center"/>
+              <w:keepNext/>
               <w:pBdr>
                 <w:bottom w:val="none" w:sz="0" w:space="0" w:color="000000"/>
                 <w:top w:val="none" w:sz="0" w:space="0" w:color="000000"/>
@@ -2393,6 +2456,7 @@
             <w:pPr>
               <w:pStyle w:val="Normal"/>
               <w:jc w:val="center"/>
+              <w:keepNext/>
               <w:pBdr>
                 <w:bottom w:val="none" w:sz="0" w:space="0" w:color="000000"/>
                 <w:top w:val="none" w:sz="0" w:space="0" w:color="000000"/>
@@ -2437,6 +2501,7 @@
             <w:pPr>
               <w:pStyle w:val="Normal"/>
               <w:jc w:val="center"/>
+              <w:keepNext/>
               <w:pBdr>
                 <w:bottom w:val="none" w:sz="0" w:space="0" w:color="000000"/>
                 <w:top w:val="none" w:sz="0" w:space="0" w:color="000000"/>
@@ -2463,6 +2528,7 @@
       </w:tr>
       <w:tr>
         <w:trPr>
+          <w:cantSplit/>
           <w:trHeight w:val="616" w:hRule="auto"/>
         </w:trPr>
         body13
@@ -2487,6 +2553,7 @@
             <w:pPr>
               <w:pStyle w:val="Normal"/>
               <w:jc w:val="left"/>
+              <w:keepNext/>
               <w:pBdr>
                 <w:bottom w:val="none" w:sz="0" w:space="0" w:color="000000"/>
                 <w:top w:val="none" w:sz="0" w:space="0" w:color="000000"/>
@@ -2531,6 +2598,7 @@
             <w:pPr>
               <w:pStyle w:val="Normal"/>
               <w:jc w:val="center"/>
+              <w:keepNext/>
               <w:pBdr>
                 <w:bottom w:val="none" w:sz="0" w:space="0" w:color="000000"/>
                 <w:top w:val="none" w:sz="0" w:space="0" w:color="000000"/>
@@ -2575,6 +2643,7 @@
             <w:pPr>
               <w:pStyle w:val="Normal"/>
               <w:jc w:val="center"/>
+              <w:keepNext/>
               <w:pBdr>
                 <w:bottom w:val="none" w:sz="0" w:space="0" w:color="000000"/>
                 <w:top w:val="none" w:sz="0" w:space="0" w:color="000000"/>
@@ -2619,6 +2688,7 @@
             <w:pPr>
               <w:pStyle w:val="Normal"/>
               <w:jc w:val="center"/>
+              <w:keepNext/>
               <w:pBdr>
                 <w:bottom w:val="none" w:sz="0" w:space="0" w:color="000000"/>
                 <w:top w:val="none" w:sz="0" w:space="0" w:color="000000"/>
@@ -2645,6 +2715,7 @@
       </w:tr>
       <w:tr>
         <w:trPr>
+          <w:cantSplit/>
           <w:trHeight w:val="616" w:hRule="auto"/>
         </w:trPr>
         body14
@@ -2669,6 +2740,7 @@
             <w:pPr>
               <w:pStyle w:val="Normal"/>
               <w:jc w:val="left"/>
+              <w:keepNext/>
               <w:pBdr>
                 <w:bottom w:val="none" w:sz="0" w:space="0" w:color="000000"/>
                 <w:top w:val="none" w:sz="0" w:space="0" w:color="000000"/>
@@ -2713,6 +2785,7 @@
             <w:pPr>
               <w:pStyle w:val="Normal"/>
               <w:jc w:val="center"/>
+              <w:keepNext/>
               <w:pBdr>
                 <w:bottom w:val="none" w:sz="0" w:space="0" w:color="000000"/>
                 <w:top w:val="none" w:sz="0" w:space="0" w:color="000000"/>
@@ -2757,6 +2830,7 @@
             <w:pPr>
               <w:pStyle w:val="Normal"/>
               <w:jc w:val="center"/>
+              <w:keepNext/>
               <w:pBdr>
                 <w:bottom w:val="none" w:sz="0" w:space="0" w:color="000000"/>
                 <w:top w:val="none" w:sz="0" w:space="0" w:color="000000"/>
@@ -2801,6 +2875,7 @@
             <w:pPr>
               <w:pStyle w:val="Normal"/>
               <w:jc w:val="center"/>
+              <w:keepNext/>
               <w:pBdr>
                 <w:bottom w:val="none" w:sz="0" w:space="0" w:color="000000"/>
                 <w:top w:val="none" w:sz="0" w:space="0" w:color="000000"/>
@@ -2827,6 +2902,7 @@
       </w:tr>
       <w:tr>
         <w:trPr>
+          <w:cantSplit/>
           <w:trHeight w:val="616" w:hRule="auto"/>
         </w:trPr>
         body15
@@ -2851,6 +2927,7 @@
             <w:pPr>
               <w:pStyle w:val="Normal"/>
               <w:jc w:val="left"/>
+              <w:keepNext/>
               <w:pBdr>
                 <w:bottom w:val="none" w:sz="0" w:space="0" w:color="000000"/>
                 <w:top w:val="none" w:sz="0" w:space="0" w:color="000000"/>
@@ -2895,6 +2972,7 @@
             <w:pPr>
               <w:pStyle w:val="Normal"/>
               <w:jc w:val="center"/>
+              <w:keepNext/>
               <w:pBdr>
                 <w:bottom w:val="none" w:sz="0" w:space="0" w:color="000000"/>
                 <w:top w:val="none" w:sz="0" w:space="0" w:color="000000"/>
@@ -2939,6 +3017,7 @@
             <w:pPr>
               <w:pStyle w:val="Normal"/>
               <w:jc w:val="center"/>
+              <w:keepNext/>
               <w:pBdr>
                 <w:bottom w:val="none" w:sz="0" w:space="0" w:color="000000"/>
                 <w:top w:val="none" w:sz="0" w:space="0" w:color="000000"/>
@@ -2983,6 +3062,7 @@
             <w:pPr>
               <w:pStyle w:val="Normal"/>
               <w:jc w:val="center"/>
+              <w:keepNext/>
               <w:pBdr>
                 <w:bottom w:val="none" w:sz="0" w:space="0" w:color="000000"/>
                 <w:top w:val="none" w:sz="0" w:space="0" w:color="000000"/>
@@ -3009,6 +3089,7 @@
       </w:tr>
       <w:tr>
         <w:trPr>
+          <w:cantSplit/>
           <w:trHeight w:val="616" w:hRule="auto"/>
         </w:trPr>
         body16
@@ -3033,6 +3114,7 @@
             <w:pPr>
               <w:pStyle w:val="Normal"/>
               <w:jc w:val="left"/>
+              <w:keepNext/>
               <w:pBdr>
                 <w:bottom w:val="none" w:sz="0" w:space="0" w:color="000000"/>
                 <w:top w:val="none" w:sz="0" w:space="0" w:color="000000"/>
@@ -3077,6 +3159,7 @@
             <w:pPr>
               <w:pStyle w:val="Normal"/>
               <w:jc w:val="center"/>
+              <w:keepNext/>
               <w:pBdr>
                 <w:bottom w:val="none" w:sz="0" w:space="0" w:color="000000"/>
                 <w:top w:val="none" w:sz="0" w:space="0" w:color="000000"/>
@@ -3121,6 +3204,7 @@
             <w:pPr>
               <w:pStyle w:val="Normal"/>
               <w:jc w:val="center"/>
+              <w:keepNext/>
               <w:pBdr>
                 <w:bottom w:val="none" w:sz="0" w:space="0" w:color="000000"/>
                 <w:top w:val="none" w:sz="0" w:space="0" w:color="000000"/>
@@ -3165,6 +3249,7 @@
             <w:pPr>
               <w:pStyle w:val="Normal"/>
               <w:jc w:val="center"/>
+              <w:keepNext/>
               <w:pBdr>
                 <w:bottom w:val="none" w:sz="0" w:space="0" w:color="000000"/>
                 <w:top w:val="none" w:sz="0" w:space="0" w:color="000000"/>
@@ -3191,6 +3276,7 @@
       </w:tr>
       <w:tr>
         <w:trPr>
+          <w:cantSplit/>
           <w:trHeight w:val="616" w:hRule="auto"/>
         </w:trPr>
         body17
@@ -3215,6 +3301,7 @@
             <w:pPr>
               <w:pStyle w:val="Normal"/>
               <w:jc w:val="left"/>
+              <w:keepNext/>
               <w:pBdr>
                 <w:bottom w:val="none" w:sz="0" w:space="0" w:color="000000"/>
                 <w:top w:val="none" w:sz="0" w:space="0" w:color="000000"/>
@@ -3259,6 +3346,7 @@
             <w:pPr>
               <w:pStyle w:val="Normal"/>
               <w:jc w:val="center"/>
+              <w:keepNext/>
               <w:pBdr>
                 <w:bottom w:val="none" w:sz="0" w:space="0" w:color="000000"/>
                 <w:top w:val="none" w:sz="0" w:space="0" w:color="000000"/>
@@ -3303,6 +3391,7 @@
             <w:pPr>
               <w:pStyle w:val="Normal"/>
               <w:jc w:val="center"/>
+              <w:keepNext/>
               <w:pBdr>
                 <w:bottom w:val="none" w:sz="0" w:space="0" w:color="000000"/>
                 <w:top w:val="none" w:sz="0" w:space="0" w:color="000000"/>
@@ -3347,6 +3436,7 @@
             <w:pPr>
               <w:pStyle w:val="Normal"/>
               <w:jc w:val="center"/>
+              <w:keepNext/>
               <w:pBdr>
                 <w:bottom w:val="none" w:sz="0" w:space="0" w:color="000000"/>
                 <w:top w:val="none" w:sz="0" w:space="0" w:color="000000"/>
@@ -3373,6 +3463,7 @@
       </w:tr>
       <w:tr>
         <w:trPr>
+          <w:cantSplit/>
           <w:trHeight w:val="616" w:hRule="auto"/>
         </w:trPr>
         body18
@@ -3397,6 +3488,7 @@
             <w:pPr>
               <w:pStyle w:val="Normal"/>
               <w:jc w:val="left"/>
+              <w:keepNext/>
               <w:pBdr>
                 <w:bottom w:val="none" w:sz="0" w:space="0" w:color="000000"/>
                 <w:top w:val="none" w:sz="0" w:space="0" w:color="000000"/>
@@ -3441,6 +3533,7 @@
             <w:pPr>
               <w:pStyle w:val="Normal"/>
               <w:jc w:val="center"/>
+              <w:keepNext/>
               <w:pBdr>
                 <w:bottom w:val="none" w:sz="0" w:space="0" w:color="000000"/>
                 <w:top w:val="none" w:sz="0" w:space="0" w:color="000000"/>
@@ -3485,6 +3578,7 @@
             <w:pPr>
               <w:pStyle w:val="Normal"/>
               <w:jc w:val="center"/>
+              <w:keepNext/>
               <w:pBdr>
                 <w:bottom w:val="none" w:sz="0" w:space="0" w:color="000000"/>
                 <w:top w:val="none" w:sz="0" w:space="0" w:color="000000"/>
@@ -3529,6 +3623,7 @@
             <w:pPr>
               <w:pStyle w:val="Normal"/>
               <w:jc w:val="center"/>
+              <w:keepNext/>
               <w:pBdr>
                 <w:bottom w:val="none" w:sz="0" w:space="0" w:color="000000"/>
                 <w:top w:val="none" w:sz="0" w:space="0" w:color="000000"/>
@@ -3555,6 +3650,7 @@
       </w:tr>
       <w:tr>
         <w:trPr>
+          <w:cantSplit/>
           <w:trHeight w:val="616" w:hRule="auto"/>
         </w:trPr>
         body19
@@ -3579,6 +3675,7 @@
             <w:pPr>
               <w:pStyle w:val="Normal"/>
               <w:jc w:val="left"/>
+              <w:keepNext/>
               <w:pBdr>
                 <w:bottom w:val="none" w:sz="0" w:space="0" w:color="000000"/>
                 <w:top w:val="none" w:sz="0" w:space="0" w:color="000000"/>
@@ -3623,6 +3720,7 @@
             <w:pPr>
               <w:pStyle w:val="Normal"/>
               <w:jc w:val="center"/>
+              <w:keepNext/>
               <w:pBdr>
                 <w:bottom w:val="none" w:sz="0" w:space="0" w:color="000000"/>
                 <w:top w:val="none" w:sz="0" w:space="0" w:color="000000"/>
@@ -3667,6 +3765,7 @@
             <w:pPr>
               <w:pStyle w:val="Normal"/>
               <w:jc w:val="center"/>
+              <w:keepNext/>
               <w:pBdr>
                 <w:bottom w:val="none" w:sz="0" w:space="0" w:color="000000"/>
                 <w:top w:val="none" w:sz="0" w:space="0" w:color="000000"/>
@@ -3711,6 +3810,7 @@
             <w:pPr>
               <w:pStyle w:val="Normal"/>
               <w:jc w:val="center"/>
+              <w:keepNext/>
               <w:pBdr>
                 <w:bottom w:val="none" w:sz="0" w:space="0" w:color="000000"/>
                 <w:top w:val="none" w:sz="0" w:space="0" w:color="000000"/>
@@ -3737,6 +3837,7 @@
       </w:tr>
       <w:tr>
         <w:trPr>
+          <w:cantSplit/>
           <w:trHeight w:val="616" w:hRule="auto"/>
         </w:trPr>
         body20
@@ -3761,6 +3862,7 @@
             <w:pPr>
               <w:pStyle w:val="Normal"/>
               <w:jc w:val="left"/>
+              <w:keepNext/>
               <w:pBdr>
                 <w:bottom w:val="none" w:sz="0" w:space="0" w:color="000000"/>
                 <w:top w:val="none" w:sz="0" w:space="0" w:color="000000"/>
@@ -3805,6 +3907,7 @@
             <w:pPr>
               <w:pStyle w:val="Normal"/>
               <w:jc w:val="center"/>
+              <w:keepNext/>
               <w:pBdr>
                 <w:bottom w:val="none" w:sz="0" w:space="0" w:color="000000"/>
                 <w:top w:val="none" w:sz="0" w:space="0" w:color="000000"/>
@@ -3849,6 +3952,7 @@
             <w:pPr>
               <w:pStyle w:val="Normal"/>
               <w:jc w:val="center"/>
+              <w:keepNext/>
               <w:pBdr>
                 <w:bottom w:val="none" w:sz="0" w:space="0" w:color="000000"/>
                 <w:top w:val="none" w:sz="0" w:space="0" w:color="000000"/>
@@ -3893,6 +3997,7 @@
             <w:pPr>
               <w:pStyle w:val="Normal"/>
               <w:jc w:val="center"/>
+              <w:keepNext/>
               <w:pBdr>
                 <w:bottom w:val="none" w:sz="0" w:space="0" w:color="000000"/>
                 <w:top w:val="none" w:sz="0" w:space="0" w:color="000000"/>
@@ -3919,6 +4024,7 @@
       </w:tr>
       <w:tr>
         <w:trPr>
+          <w:cantSplit/>
           <w:trHeight w:val="616" w:hRule="auto"/>
         </w:trPr>
         body21
@@ -3943,6 +4049,7 @@
             <w:pPr>
               <w:pStyle w:val="Normal"/>
               <w:jc w:val="left"/>
+              <w:keepNext/>
               <w:pBdr>
                 <w:bottom w:val="none" w:sz="0" w:space="0" w:color="000000"/>
                 <w:top w:val="none" w:sz="0" w:space="0" w:color="000000"/>
@@ -3987,6 +4094,7 @@
             <w:pPr>
               <w:pStyle w:val="Normal"/>
               <w:jc w:val="center"/>
+              <w:keepNext/>
               <w:pBdr>
                 <w:bottom w:val="none" w:sz="0" w:space="0" w:color="000000"/>
                 <w:top w:val="none" w:sz="0" w:space="0" w:color="000000"/>
@@ -4031,6 +4139,7 @@
             <w:pPr>
               <w:pStyle w:val="Normal"/>
               <w:jc w:val="center"/>
+              <w:keepNext/>
               <w:pBdr>
                 <w:bottom w:val="none" w:sz="0" w:space="0" w:color="000000"/>
                 <w:top w:val="none" w:sz="0" w:space="0" w:color="000000"/>
@@ -4075,6 +4184,7 @@
             <w:pPr>
               <w:pStyle w:val="Normal"/>
               <w:jc w:val="center"/>
+              <w:keepNext/>
               <w:pBdr>
                 <w:bottom w:val="none" w:sz="0" w:space="0" w:color="000000"/>
                 <w:top w:val="none" w:sz="0" w:space="0" w:color="000000"/>
@@ -4101,6 +4211,7 @@
       </w:tr>
       <w:tr>
         <w:trPr>
+          <w:cantSplit/>
           <w:trHeight w:val="616" w:hRule="auto"/>
         </w:trPr>
         body22
@@ -4125,6 +4236,7 @@
             <w:pPr>
               <w:pStyle w:val="Normal"/>
               <w:jc w:val="left"/>
+              <w:keepNext/>
               <w:pBdr>
                 <w:bottom w:val="none" w:sz="0" w:space="0" w:color="000000"/>
                 <w:top w:val="none" w:sz="0" w:space="0" w:color="000000"/>
@@ -4169,6 +4281,7 @@
             <w:pPr>
               <w:pStyle w:val="Normal"/>
               <w:jc w:val="center"/>
+              <w:keepNext/>
               <w:pBdr>
                 <w:bottom w:val="none" w:sz="0" w:space="0" w:color="000000"/>
                 <w:top w:val="none" w:sz="0" w:space="0" w:color="000000"/>
@@ -4213,6 +4326,7 @@
             <w:pPr>
               <w:pStyle w:val="Normal"/>
               <w:jc w:val="center"/>
+              <w:keepNext/>
               <w:pBdr>
                 <w:bottom w:val="none" w:sz="0" w:space="0" w:color="000000"/>
                 <w:top w:val="none" w:sz="0" w:space="0" w:color="000000"/>
@@ -4257,6 +4371,7 @@
             <w:pPr>
               <w:pStyle w:val="Normal"/>
               <w:jc w:val="center"/>
+              <w:keepNext/>
               <w:pBdr>
                 <w:bottom w:val="none" w:sz="0" w:space="0" w:color="000000"/>
                 <w:top w:val="none" w:sz="0" w:space="0" w:color="000000"/>
@@ -4283,6 +4398,7 @@
       </w:tr>
       <w:tr>
         <w:trPr>
+          <w:cantSplit/>
           <w:trHeight w:val="616" w:hRule="auto"/>
         </w:trPr>
         body23
@@ -4307,6 +4423,7 @@
             <w:pPr>
               <w:pStyle w:val="Normal"/>
               <w:jc w:val="left"/>
+              <w:keepNext/>
               <w:pBdr>
                 <w:bottom w:val="none" w:sz="0" w:space="0" w:color="000000"/>
                 <w:top w:val="none" w:sz="0" w:space="0" w:color="000000"/>
@@ -4351,6 +4468,7 @@
             <w:pPr>
               <w:pStyle w:val="Normal"/>
               <w:jc w:val="center"/>
+              <w:keepNext/>
               <w:pBdr>
                 <w:bottom w:val="none" w:sz="0" w:space="0" w:color="000000"/>
                 <w:top w:val="none" w:sz="0" w:space="0" w:color="000000"/>
@@ -4395,6 +4513,7 @@
             <w:pPr>
               <w:pStyle w:val="Normal"/>
               <w:jc w:val="center"/>
+              <w:keepNext/>
               <w:pBdr>
                 <w:bottom w:val="none" w:sz="0" w:space="0" w:color="000000"/>
                 <w:top w:val="none" w:sz="0" w:space="0" w:color="000000"/>
@@ -4439,6 +4558,7 @@
             <w:pPr>
               <w:pStyle w:val="Normal"/>
               <w:jc w:val="center"/>
+              <w:keepNext/>
               <w:pBdr>
                 <w:bottom w:val="none" w:sz="0" w:space="0" w:color="000000"/>
                 <w:top w:val="none" w:sz="0" w:space="0" w:color="000000"/>
@@ -4465,6 +4585,7 @@
       </w:tr>
       <w:tr>
         <w:trPr>
+          <w:cantSplit/>
           <w:trHeight w:val="617" w:hRule="auto"/>
         </w:trPr>
         body24
@@ -4489,6 +4610,7 @@
             <w:pPr>
               <w:pStyle w:val="Normal"/>
               <w:jc w:val="left"/>
+              <w:keepNext/>
               <w:pBdr>
                 <w:bottom w:val="none" w:sz="0" w:space="0" w:color="000000"/>
                 <w:top w:val="none" w:sz="0" w:space="0" w:color="000000"/>
@@ -4533,6 +4655,7 @@
             <w:pPr>
               <w:pStyle w:val="Normal"/>
               <w:jc w:val="center"/>
+              <w:keepNext/>
               <w:pBdr>
                 <w:bottom w:val="none" w:sz="0" w:space="0" w:color="000000"/>
                 <w:top w:val="none" w:sz="0" w:space="0" w:color="000000"/>
@@ -4577,6 +4700,7 @@
             <w:pPr>
               <w:pStyle w:val="Normal"/>
               <w:jc w:val="center"/>
+              <w:keepNext/>
               <w:pBdr>
                 <w:bottom w:val="none" w:sz="0" w:space="0" w:color="000000"/>
                 <w:top w:val="none" w:sz="0" w:space="0" w:color="000000"/>
@@ -4621,6 +4745,7 @@
             <w:pPr>
               <w:pStyle w:val="Normal"/>
               <w:jc w:val="center"/>
+              <w:keepNext/>
               <w:pBdr>
                 <w:bottom w:val="none" w:sz="0" w:space="0" w:color="000000"/>
                 <w:top w:val="none" w:sz="0" w:space="0" w:color="000000"/>
@@ -4647,6 +4772,7 @@
       </w:tr>
       <w:tr>
         <w:trPr>
+          <w:cantSplit/>
           <w:trHeight w:val="577" w:hRule="auto"/>
         </w:trPr>
         body25
@@ -4671,6 +4797,7 @@
             <w:pPr>
               <w:pStyle w:val="Normal"/>
               <w:jc w:val="left"/>
+              <w:keepNext/>
               <w:pBdr>
                 <w:bottom w:val="none" w:sz="0" w:space="0" w:color="000000"/>
                 <w:top w:val="none" w:sz="0" w:space="0" w:color="000000"/>
@@ -4715,6 +4842,7 @@
             <w:pPr>
               <w:pStyle w:val="Normal"/>
               <w:jc w:val="center"/>
+              <w:keepNext/>
               <w:pBdr>
                 <w:bottom w:val="none" w:sz="0" w:space="0" w:color="000000"/>
                 <w:top w:val="none" w:sz="0" w:space="0" w:color="000000"/>
@@ -4759,6 +4887,7 @@
             <w:pPr>
               <w:pStyle w:val="Normal"/>
               <w:jc w:val="center"/>
+              <w:keepNext/>
               <w:pBdr>
                 <w:bottom w:val="none" w:sz="0" w:space="0" w:color="000000"/>
                 <w:top w:val="none" w:sz="0" w:space="0" w:color="000000"/>
@@ -4803,6 +4932,7 @@
             <w:pPr>
               <w:pStyle w:val="Normal"/>
               <w:jc w:val="center"/>
+              <w:keepNext/>
               <w:pBdr>
                 <w:bottom w:val="none" w:sz="0" w:space="0" w:color="000000"/>
                 <w:top w:val="none" w:sz="0" w:space="0" w:color="000000"/>
@@ -4829,6 +4959,7 @@
       </w:tr>
       <w:tr>
         <w:trPr>
+          <w:cantSplit/>
           <w:trHeight w:val="616" w:hRule="auto"/>
         </w:trPr>
         body26
@@ -4853,6 +4984,7 @@
             <w:pPr>
               <w:pStyle w:val="Normal"/>
               <w:jc w:val="left"/>
+              <w:keepNext/>
               <w:pBdr>
                 <w:bottom w:val="none" w:sz="0" w:space="0" w:color="000000"/>
                 <w:top w:val="none" w:sz="0" w:space="0" w:color="000000"/>
@@ -4897,6 +5029,7 @@
             <w:pPr>
               <w:pStyle w:val="Normal"/>
               <w:jc w:val="center"/>
+              <w:keepNext/>
               <w:pBdr>
                 <w:bottom w:val="none" w:sz="0" w:space="0" w:color="000000"/>
                 <w:top w:val="none" w:sz="0" w:space="0" w:color="000000"/>
@@ -4941,6 +5074,7 @@
             <w:pPr>
               <w:pStyle w:val="Normal"/>
               <w:jc w:val="center"/>
+              <w:keepNext/>
               <w:pBdr>
                 <w:bottom w:val="none" w:sz="0" w:space="0" w:color="000000"/>
                 <w:top w:val="none" w:sz="0" w:space="0" w:color="000000"/>
@@ -4985,6 +5119,7 @@
             <w:pPr>
               <w:pStyle w:val="Normal"/>
               <w:jc w:val="center"/>
+              <w:keepNext/>
               <w:pBdr>
                 <w:bottom w:val="none" w:sz="0" w:space="0" w:color="000000"/>
                 <w:top w:val="none" w:sz="0" w:space="0" w:color="000000"/>
@@ -5011,6 +5146,7 @@
       </w:tr>
       <w:tr>
         <w:trPr>
+          <w:cantSplit/>
           <w:trHeight w:val="616" w:hRule="auto"/>
         </w:trPr>
         body27
@@ -5035,6 +5171,7 @@
             <w:pPr>
               <w:pStyle w:val="Normal"/>
               <w:jc w:val="left"/>
+              <w:keepNext/>
               <w:pBdr>
                 <w:bottom w:val="none" w:sz="0" w:space="0" w:color="000000"/>
                 <w:top w:val="none" w:sz="0" w:space="0" w:color="000000"/>
@@ -5079,6 +5216,7 @@
             <w:pPr>
               <w:pStyle w:val="Normal"/>
               <w:jc w:val="center"/>
+              <w:keepNext/>
               <w:pBdr>
                 <w:bottom w:val="none" w:sz="0" w:space="0" w:color="000000"/>
                 <w:top w:val="none" w:sz="0" w:space="0" w:color="000000"/>
@@ -5123,6 +5261,7 @@
             <w:pPr>
               <w:pStyle w:val="Normal"/>
               <w:jc w:val="center"/>
+              <w:keepNext/>
               <w:pBdr>
                 <w:bottom w:val="none" w:sz="0" w:space="0" w:color="000000"/>
                 <w:top w:val="none" w:sz="0" w:space="0" w:color="000000"/>
@@ -5167,6 +5306,7 @@
             <w:pPr>
               <w:pStyle w:val="Normal"/>
               <w:jc w:val="center"/>
+              <w:keepNext/>
               <w:pBdr>
                 <w:bottom w:val="none" w:sz="0" w:space="0" w:color="000000"/>
                 <w:top w:val="none" w:sz="0" w:space="0" w:color="000000"/>
@@ -5193,6 +5333,7 @@
       </w:tr>
       <w:tr>
         <w:trPr>
+          <w:cantSplit/>
           <w:trHeight w:val="573" w:hRule="auto"/>
         </w:trPr>
         body28
@@ -5217,6 +5358,7 @@
             <w:pPr>
               <w:pStyle w:val="Normal"/>
               <w:jc w:val="left"/>
+              <w:keepNext/>
               <w:pBdr>
                 <w:bottom w:val="none" w:sz="0" w:space="0" w:color="000000"/>
                 <w:top w:val="none" w:sz="0" w:space="0" w:color="000000"/>
@@ -5261,6 +5403,7 @@
             <w:pPr>
               <w:pStyle w:val="Normal"/>
               <w:jc w:val="center"/>
+              <w:keepNext/>
               <w:pBdr>
                 <w:bottom w:val="none" w:sz="0" w:space="0" w:color="000000"/>
                 <w:top w:val="none" w:sz="0" w:space="0" w:color="000000"/>
@@ -5305,6 +5448,7 @@
             <w:pPr>
               <w:pStyle w:val="Normal"/>
               <w:jc w:val="center"/>
+              <w:keepNext/>
               <w:pBdr>
                 <w:bottom w:val="none" w:sz="0" w:space="0" w:color="000000"/>
                 <w:top w:val="none" w:sz="0" w:space="0" w:color="000000"/>
@@ -5349,6 +5493,7 @@
             <w:pPr>
               <w:pStyle w:val="Normal"/>
               <w:jc w:val="center"/>
+              <w:keepNext/>
               <w:pBdr>
                 <w:bottom w:val="none" w:sz="0" w:space="0" w:color="000000"/>
                 <w:top w:val="none" w:sz="0" w:space="0" w:color="000000"/>
@@ -5375,6 +5520,7 @@
       </w:tr>
       <w:tr>
         <w:trPr>
+          <w:cantSplit/>
           <w:trHeight w:val="616" w:hRule="auto"/>
         </w:trPr>
         body29
@@ -5399,6 +5545,7 @@
             <w:pPr>
               <w:pStyle w:val="Normal"/>
               <w:jc w:val="left"/>
+              <w:keepNext/>
               <w:pBdr>
                 <w:bottom w:val="none" w:sz="0" w:space="0" w:color="000000"/>
                 <w:top w:val="none" w:sz="0" w:space="0" w:color="000000"/>
@@ -5443,6 +5590,7 @@
             <w:pPr>
               <w:pStyle w:val="Normal"/>
               <w:jc w:val="center"/>
+              <w:keepNext/>
               <w:pBdr>
                 <w:bottom w:val="none" w:sz="0" w:space="0" w:color="000000"/>
                 <w:top w:val="none" w:sz="0" w:space="0" w:color="000000"/>
@@ -5487,6 +5635,7 @@
             <w:pPr>
               <w:pStyle w:val="Normal"/>
               <w:jc w:val="center"/>
+              <w:keepNext/>
               <w:pBdr>
                 <w:bottom w:val="none" w:sz="0" w:space="0" w:color="000000"/>
                 <w:top w:val="none" w:sz="0" w:space="0" w:color="000000"/>
@@ -5531,6 +5680,7 @@
             <w:pPr>
               <w:pStyle w:val="Normal"/>
               <w:jc w:val="center"/>
+              <w:keepNext/>
               <w:pBdr>
                 <w:bottom w:val="none" w:sz="0" w:space="0" w:color="000000"/>
                 <w:top w:val="none" w:sz="0" w:space="0" w:color="000000"/>
@@ -5557,6 +5707,7 @@
       </w:tr>
       <w:tr>
         <w:trPr>
+          <w:cantSplit/>
           <w:trHeight w:val="616" w:hRule="auto"/>
         </w:trPr>
         body30
@@ -5581,6 +5732,7 @@
             <w:pPr>
               <w:pStyle w:val="Normal"/>
               <w:jc w:val="left"/>
+              <w:keepNext/>
               <w:pBdr>
                 <w:bottom w:val="none" w:sz="0" w:space="0" w:color="000000"/>
                 <w:top w:val="none" w:sz="0" w:space="0" w:color="000000"/>
@@ -5625,6 +5777,7 @@
             <w:pPr>
               <w:pStyle w:val="Normal"/>
               <w:jc w:val="center"/>
+              <w:keepNext/>
               <w:pBdr>
                 <w:bottom w:val="none" w:sz="0" w:space="0" w:color="000000"/>
                 <w:top w:val="none" w:sz="0" w:space="0" w:color="000000"/>
@@ -5669,6 +5822,7 @@
             <w:pPr>
               <w:pStyle w:val="Normal"/>
               <w:jc w:val="center"/>
+              <w:keepNext/>
               <w:pBdr>
                 <w:bottom w:val="none" w:sz="0" w:space="0" w:color="000000"/>
                 <w:top w:val="none" w:sz="0" w:space="0" w:color="000000"/>
@@ -5713,6 +5867,7 @@
             <w:pPr>
               <w:pStyle w:val="Normal"/>
               <w:jc w:val="center"/>
+              <w:keepNext/>
               <w:pBdr>
                 <w:bottom w:val="none" w:sz="0" w:space="0" w:color="000000"/>
                 <w:top w:val="none" w:sz="0" w:space="0" w:color="000000"/>
@@ -5739,6 +5894,7 @@
       </w:tr>
       <w:tr>
         <w:trPr>
+          <w:cantSplit/>
           <w:trHeight w:val="620" w:hRule="auto"/>
         </w:trPr>
         body31
@@ -5763,6 +5919,7 @@
             <w:pPr>
               <w:pStyle w:val="Normal"/>
               <w:jc w:val="left"/>
+              <w:keepNext/>
               <w:pBdr>
                 <w:bottom w:val="none" w:sz="0" w:space="0" w:color="000000"/>
                 <w:top w:val="none" w:sz="0" w:space="0" w:color="000000"/>
@@ -5807,6 +5964,7 @@
             <w:pPr>
               <w:pStyle w:val="Normal"/>
               <w:jc w:val="center"/>
+              <w:keepNext/>
               <w:pBdr>
                 <w:bottom w:val="none" w:sz="0" w:space="0" w:color="000000"/>
                 <w:top w:val="none" w:sz="0" w:space="0" w:color="000000"/>
@@ -5851,6 +6009,7 @@
             <w:pPr>
               <w:pStyle w:val="Normal"/>
               <w:jc w:val="center"/>
+              <w:keepNext/>
               <w:pBdr>
                 <w:bottom w:val="none" w:sz="0" w:space="0" w:color="000000"/>
                 <w:top w:val="none" w:sz="0" w:space="0" w:color="000000"/>
@@ -5895,6 +6054,7 @@
             <w:pPr>
               <w:pStyle w:val="Normal"/>
               <w:jc w:val="center"/>
+              <w:keepNext/>
               <w:pBdr>
                 <w:bottom w:val="none" w:sz="0" w:space="0" w:color="000000"/>
                 <w:top w:val="none" w:sz="0" w:space="0" w:color="000000"/>
@@ -5921,6 +6081,7 @@
       </w:tr>
       <w:tr>
         <w:trPr>
+          <w:cantSplit/>
           <w:trHeight w:val="577" w:hRule="auto"/>
         </w:trPr>
         body32
@@ -5945,6 +6106,7 @@
             <w:pPr>
               <w:pStyle w:val="Normal"/>
               <w:jc w:val="left"/>
+              <w:keepNext/>
               <w:pBdr>
                 <w:bottom w:val="none" w:sz="0" w:space="0" w:color="000000"/>
                 <w:top w:val="none" w:sz="0" w:space="0" w:color="000000"/>
@@ -5989,6 +6151,7 @@
             <w:pPr>
               <w:pStyle w:val="Normal"/>
               <w:jc w:val="center"/>
+              <w:keepNext/>
               <w:pBdr>
                 <w:bottom w:val="none" w:sz="0" w:space="0" w:color="000000"/>
                 <w:top w:val="none" w:sz="0" w:space="0" w:color="000000"/>
@@ -6033,6 +6196,7 @@
             <w:pPr>
               <w:pStyle w:val="Normal"/>
               <w:jc w:val="center"/>
+              <w:keepNext/>
               <w:pBdr>
                 <w:bottom w:val="none" w:sz="0" w:space="0" w:color="000000"/>
                 <w:top w:val="none" w:sz="0" w:space="0" w:color="000000"/>
@@ -6077,6 +6241,7 @@
             <w:pPr>
               <w:pStyle w:val="Normal"/>
               <w:jc w:val="center"/>
+              <w:keepNext/>
               <w:pBdr>
                 <w:bottom w:val="none" w:sz="0" w:space="0" w:color="000000"/>
                 <w:top w:val="none" w:sz="0" w:space="0" w:color="000000"/>
@@ -6103,6 +6268,7 @@
       </w:tr>
       <w:tr>
         <w:trPr>
+          <w:cantSplit/>
           <w:trHeight w:val="618" w:hRule="auto"/>
         </w:trPr>
         body33
@@ -6127,6 +6293,7 @@
             <w:pPr>
               <w:pStyle w:val="Normal"/>
               <w:jc w:val="left"/>
+              <w:keepNext/>
               <w:pBdr>
                 <w:bottom w:val="none" w:sz="0" w:space="0" w:color="000000"/>
                 <w:top w:val="none" w:sz="0" w:space="0" w:color="000000"/>
@@ -6171,6 +6338,7 @@
             <w:pPr>
               <w:pStyle w:val="Normal"/>
               <w:jc w:val="center"/>
+              <w:keepNext/>
               <w:pBdr>
                 <w:bottom w:val="none" w:sz="0" w:space="0" w:color="000000"/>
                 <w:top w:val="none" w:sz="0" w:space="0" w:color="000000"/>
@@ -6215,6 +6383,7 @@
             <w:pPr>
               <w:pStyle w:val="Normal"/>
               <w:jc w:val="center"/>
+              <w:keepNext/>
               <w:pBdr>
                 <w:bottom w:val="none" w:sz="0" w:space="0" w:color="000000"/>
                 <w:top w:val="none" w:sz="0" w:space="0" w:color="000000"/>
@@ -6259,6 +6428,7 @@
             <w:pPr>
               <w:pStyle w:val="Normal"/>
               <w:jc w:val="center"/>
+              <w:keepNext/>
               <w:pBdr>
                 <w:bottom w:val="none" w:sz="0" w:space="0" w:color="000000"/>
                 <w:top w:val="none" w:sz="0" w:space="0" w:color="000000"/>
@@ -6285,6 +6455,7 @@
       </w:tr>
       <w:tr>
         <w:trPr>
+          <w:cantSplit/>
           <w:trHeight w:val="616" w:hRule="auto"/>
         </w:trPr>
         body34
@@ -6309,6 +6480,7 @@
             <w:pPr>
               <w:pStyle w:val="Normal"/>
               <w:jc w:val="left"/>
+              <w:keepNext/>
               <w:pBdr>
                 <w:bottom w:val="none" w:sz="0" w:space="0" w:color="000000"/>
                 <w:top w:val="none" w:sz="0" w:space="0" w:color="000000"/>
@@ -6353,6 +6525,7 @@
             <w:pPr>
               <w:pStyle w:val="Normal"/>
               <w:jc w:val="center"/>
+              <w:keepNext/>
               <w:pBdr>
                 <w:bottom w:val="none" w:sz="0" w:space="0" w:color="000000"/>
                 <w:top w:val="none" w:sz="0" w:space="0" w:color="000000"/>
@@ -6397,6 +6570,7 @@
             <w:pPr>
               <w:pStyle w:val="Normal"/>
               <w:jc w:val="center"/>
+              <w:keepNext/>
               <w:pBdr>
                 <w:bottom w:val="none" w:sz="0" w:space="0" w:color="000000"/>
                 <w:top w:val="none" w:sz="0" w:space="0" w:color="000000"/>
@@ -6441,6 +6615,7 @@
             <w:pPr>
               <w:pStyle w:val="Normal"/>
               <w:jc w:val="center"/>
+              <w:keepNext/>
               <w:pBdr>
                 <w:bottom w:val="none" w:sz="0" w:space="0" w:color="000000"/>
                 <w:top w:val="none" w:sz="0" w:space="0" w:color="000000"/>
@@ -6467,6 +6642,7 @@
       </w:tr>
       <w:tr>
         <w:trPr>
+          <w:cantSplit/>
           <w:trHeight w:val="616" w:hRule="auto"/>
         </w:trPr>
         body35
@@ -6491,6 +6667,7 @@
             <w:pPr>
               <w:pStyle w:val="Normal"/>
               <w:jc w:val="left"/>
+              <w:keepNext/>
               <w:pBdr>
                 <w:bottom w:val="none" w:sz="0" w:space="0" w:color="000000"/>
                 <w:top w:val="none" w:sz="0" w:space="0" w:color="000000"/>
@@ -6535,6 +6712,7 @@
             <w:pPr>
               <w:pStyle w:val="Normal"/>
               <w:jc w:val="center"/>
+              <w:keepNext/>
               <w:pBdr>
                 <w:bottom w:val="none" w:sz="0" w:space="0" w:color="000000"/>
                 <w:top w:val="none" w:sz="0" w:space="0" w:color="000000"/>
@@ -6579,6 +6757,7 @@
             <w:pPr>
               <w:pStyle w:val="Normal"/>
               <w:jc w:val="center"/>
+              <w:keepNext/>
               <w:pBdr>
                 <w:bottom w:val="none" w:sz="0" w:space="0" w:color="000000"/>
                 <w:top w:val="none" w:sz="0" w:space="0" w:color="000000"/>
@@ -6623,6 +6802,7 @@
             <w:pPr>
               <w:pStyle w:val="Normal"/>
               <w:jc w:val="center"/>
+              <w:keepNext/>
               <w:pBdr>
                 <w:bottom w:val="none" w:sz="0" w:space="0" w:color="000000"/>
                 <w:top w:val="none" w:sz="0" w:space="0" w:color="000000"/>
@@ -6649,6 +6829,7 @@
       </w:tr>
       <w:tr>
         <w:trPr>
+          <w:cantSplit/>
           <w:trHeight w:val="575" w:hRule="auto"/>
         </w:trPr>
         body36
@@ -6673,6 +6854,7 @@
             <w:pPr>
               <w:pStyle w:val="Normal"/>
               <w:jc w:val="left"/>
+              <w:keepNext/>
               <w:pBdr>
                 <w:bottom w:val="none" w:sz="0" w:space="0" w:color="000000"/>
                 <w:top w:val="none" w:sz="0" w:space="0" w:color="000000"/>
@@ -6717,6 +6899,7 @@
             <w:pPr>
               <w:pStyle w:val="Normal"/>
               <w:jc w:val="center"/>
+              <w:keepNext/>
               <w:pBdr>
                 <w:bottom w:val="none" w:sz="0" w:space="0" w:color="000000"/>
                 <w:top w:val="none" w:sz="0" w:space="0" w:color="000000"/>
@@ -6761,6 +6944,7 @@
             <w:pPr>
               <w:pStyle w:val="Normal"/>
               <w:jc w:val="center"/>
+              <w:keepNext/>
               <w:pBdr>
                 <w:bottom w:val="none" w:sz="0" w:space="0" w:color="000000"/>
                 <w:top w:val="none" w:sz="0" w:space="0" w:color="000000"/>
@@ -6805,6 +6989,7 @@
             <w:pPr>
               <w:pStyle w:val="Normal"/>
               <w:jc w:val="center"/>
+              <w:keepNext/>
               <w:pBdr>
                 <w:bottom w:val="none" w:sz="0" w:space="0" w:color="000000"/>
                 <w:top w:val="none" w:sz="0" w:space="0" w:color="000000"/>
@@ -6831,6 +7016,7 @@
       </w:tr>
       <w:tr>
         <w:trPr>
+          <w:cantSplit/>
           <w:trHeight w:val="616" w:hRule="auto"/>
         </w:trPr>
         body37
@@ -6855,6 +7041,7 @@
             <w:pPr>
               <w:pStyle w:val="Normal"/>
               <w:jc w:val="left"/>
+              <w:keepNext/>
               <w:pBdr>
                 <w:bottom w:val="none" w:sz="0" w:space="0" w:color="000000"/>
                 <w:top w:val="none" w:sz="0" w:space="0" w:color="000000"/>
@@ -6899,6 +7086,7 @@
             <w:pPr>
               <w:pStyle w:val="Normal"/>
               <w:jc w:val="center"/>
+              <w:keepNext/>
               <w:pBdr>
                 <w:bottom w:val="none" w:sz="0" w:space="0" w:color="000000"/>
                 <w:top w:val="none" w:sz="0" w:space="0" w:color="000000"/>
@@ -6943,6 +7131,7 @@
             <w:pPr>
               <w:pStyle w:val="Normal"/>
               <w:jc w:val="center"/>
+              <w:keepNext/>
               <w:pBdr>
                 <w:bottom w:val="none" w:sz="0" w:space="0" w:color="000000"/>
                 <w:top w:val="none" w:sz="0" w:space="0" w:color="000000"/>
@@ -6987,6 +7176,7 @@
             <w:pPr>
               <w:pStyle w:val="Normal"/>
               <w:jc w:val="center"/>
+              <w:keepNext/>
               <w:pBdr>
                 <w:bottom w:val="none" w:sz="0" w:space="0" w:color="000000"/>
                 <w:top w:val="none" w:sz="0" w:space="0" w:color="000000"/>
@@ -7013,6 +7203,7 @@
       </w:tr>
       <w:tr>
         <w:trPr>
+          <w:cantSplit/>
           <w:trHeight w:val="616" w:hRule="auto"/>
         </w:trPr>
         body38
@@ -7037,6 +7228,7 @@
             <w:pPr>
               <w:pStyle w:val="Normal"/>
               <w:jc w:val="left"/>
+              <w:keepNext/>
               <w:pBdr>
                 <w:bottom w:val="none" w:sz="0" w:space="0" w:color="000000"/>
                 <w:top w:val="none" w:sz="0" w:space="0" w:color="000000"/>
@@ -7081,6 +7273,7 @@
             <w:pPr>
               <w:pStyle w:val="Normal"/>
               <w:jc w:val="center"/>
+              <w:keepNext/>
               <w:pBdr>
                 <w:bottom w:val="none" w:sz="0" w:space="0" w:color="000000"/>
                 <w:top w:val="none" w:sz="0" w:space="0" w:color="000000"/>
@@ -7125,6 +7318,7 @@
             <w:pPr>
               <w:pStyle w:val="Normal"/>
               <w:jc w:val="center"/>
+              <w:keepNext/>
               <w:pBdr>
                 <w:bottom w:val="none" w:sz="0" w:space="0" w:color="000000"/>
                 <w:top w:val="none" w:sz="0" w:space="0" w:color="000000"/>
@@ -7169,6 +7363,7 @@
             <w:pPr>
               <w:pStyle w:val="Normal"/>
               <w:jc w:val="center"/>
+              <w:keepNext/>
               <w:pBdr>
                 <w:bottom w:val="none" w:sz="0" w:space="0" w:color="000000"/>
                 <w:top w:val="none" w:sz="0" w:space="0" w:color="000000"/>
@@ -7195,6 +7390,7 @@
       </w:tr>
       <w:tr>
         <w:trPr>
+          <w:cantSplit/>
           <w:trHeight w:val="620" w:hRule="auto"/>
         </w:trPr>
         body39
@@ -7219,6 +7415,7 @@
             <w:pPr>
               <w:pStyle w:val="Normal"/>
               <w:jc w:val="left"/>
+              <w:keepNext/>
               <w:pBdr>
                 <w:bottom w:val="none" w:sz="0" w:space="0" w:color="000000"/>
                 <w:top w:val="none" w:sz="0" w:space="0" w:color="000000"/>
@@ -7263,6 +7460,7 @@
             <w:pPr>
               <w:pStyle w:val="Normal"/>
               <w:jc w:val="center"/>
+              <w:keepNext/>
               <w:pBdr>
                 <w:bottom w:val="none" w:sz="0" w:space="0" w:color="000000"/>
                 <w:top w:val="none" w:sz="0" w:space="0" w:color="000000"/>
@@ -7307,6 +7505,7 @@
             <w:pPr>
               <w:pStyle w:val="Normal"/>
               <w:jc w:val="center"/>
+              <w:keepNext/>
               <w:pBdr>
                 <w:bottom w:val="none" w:sz="0" w:space="0" w:color="000000"/>
                 <w:top w:val="none" w:sz="0" w:space="0" w:color="000000"/>
@@ -7351,6 +7550,7 @@
             <w:pPr>
               <w:pStyle w:val="Normal"/>
               <w:jc w:val="center"/>
+              <w:keepNext/>
               <w:pBdr>
                 <w:bottom w:val="none" w:sz="0" w:space="0" w:color="000000"/>
                 <w:top w:val="none" w:sz="0" w:space="0" w:color="000000"/>
@@ -7377,6 +7577,7 @@
       </w:tr>
       <w:tr>
         <w:trPr>
+          <w:cantSplit/>
           <w:trHeight w:val="616" w:hRule="auto"/>
         </w:trPr>
         body40
@@ -7401,6 +7602,7 @@
             <w:pPr>
               <w:pStyle w:val="Normal"/>
               <w:jc w:val="left"/>
+              <w:keepNext/>
               <w:pBdr>
                 <w:bottom w:val="none" w:sz="0" w:space="0" w:color="000000"/>
                 <w:top w:val="none" w:sz="0" w:space="0" w:color="000000"/>
@@ -7445,6 +7647,7 @@
             <w:pPr>
               <w:pStyle w:val="Normal"/>
               <w:jc w:val="center"/>
+              <w:keepNext/>
               <w:pBdr>
                 <w:bottom w:val="none" w:sz="0" w:space="0" w:color="000000"/>
                 <w:top w:val="none" w:sz="0" w:space="0" w:color="000000"/>
@@ -7489,6 +7692,7 @@
             <w:pPr>
               <w:pStyle w:val="Normal"/>
               <w:jc w:val="center"/>
+              <w:keepNext/>
               <w:pBdr>
                 <w:bottom w:val="none" w:sz="0" w:space="0" w:color="000000"/>
                 <w:top w:val="none" w:sz="0" w:space="0" w:color="000000"/>
@@ -7533,6 +7737,7 @@
             <w:pPr>
               <w:pStyle w:val="Normal"/>
               <w:jc w:val="center"/>
+              <w:keepNext/>
               <w:pBdr>
                 <w:bottom w:val="none" w:sz="0" w:space="0" w:color="000000"/>
                 <w:top w:val="none" w:sz="0" w:space="0" w:color="000000"/>
@@ -7559,6 +7764,7 @@
       </w:tr>
       <w:tr>
         <w:trPr>
+          <w:cantSplit/>
           <w:trHeight w:val="616" w:hRule="auto"/>
         </w:trPr>
         body41
@@ -7583,6 +7789,7 @@
             <w:pPr>
               <w:pStyle w:val="Normal"/>
               <w:jc w:val="left"/>
+              <w:keepNext/>
               <w:pBdr>
                 <w:bottom w:val="none" w:sz="0" w:space="0" w:color="000000"/>
                 <w:top w:val="none" w:sz="0" w:space="0" w:color="000000"/>
@@ -7627,6 +7834,7 @@
             <w:pPr>
               <w:pStyle w:val="Normal"/>
               <w:jc w:val="center"/>
+              <w:keepNext/>
               <w:pBdr>
                 <w:bottom w:val="none" w:sz="0" w:space="0" w:color="000000"/>
                 <w:top w:val="none" w:sz="0" w:space="0" w:color="000000"/>
@@ -7671,6 +7879,7 @@
             <w:pPr>
               <w:pStyle w:val="Normal"/>
               <w:jc w:val="center"/>
+              <w:keepNext/>
               <w:pBdr>
                 <w:bottom w:val="none" w:sz="0" w:space="0" w:color="000000"/>
                 <w:top w:val="none" w:sz="0" w:space="0" w:color="000000"/>
@@ -7715,6 +7924,7 @@
             <w:pPr>
               <w:pStyle w:val="Normal"/>
               <w:jc w:val="center"/>
+              <w:keepNext/>
               <w:pBdr>
                 <w:bottom w:val="none" w:sz="0" w:space="0" w:color="000000"/>
                 <w:top w:val="none" w:sz="0" w:space="0" w:color="000000"/>
@@ -7741,6 +7951,7 @@
       </w:tr>
       <w:tr>
         <w:trPr>
+          <w:cantSplit/>
           <w:trHeight w:val="616" w:hRule="auto"/>
         </w:trPr>
         body42
@@ -7765,6 +7976,7 @@
             <w:pPr>
               <w:pStyle w:val="Normal"/>
               <w:jc w:val="left"/>
+              <w:keepNext/>
               <w:pBdr>
                 <w:bottom w:val="none" w:sz="0" w:space="0" w:color="000000"/>
                 <w:top w:val="none" w:sz="0" w:space="0" w:color="000000"/>
@@ -7809,6 +8021,7 @@
             <w:pPr>
               <w:pStyle w:val="Normal"/>
               <w:jc w:val="center"/>
+              <w:keepNext/>
               <w:pBdr>
                 <w:bottom w:val="none" w:sz="0" w:space="0" w:color="000000"/>
                 <w:top w:val="none" w:sz="0" w:space="0" w:color="000000"/>
@@ -7853,6 +8066,7 @@
             <w:pPr>
               <w:pStyle w:val="Normal"/>
               <w:jc w:val="center"/>
+              <w:keepNext/>
               <w:pBdr>
                 <w:bottom w:val="none" w:sz="0" w:space="0" w:color="000000"/>
                 <w:top w:val="none" w:sz="0" w:space="0" w:color="000000"/>
@@ -7897,6 +8111,7 @@
             <w:pPr>
               <w:pStyle w:val="Normal"/>
               <w:jc w:val="center"/>
+              <w:keepNext/>
               <w:pBdr>
                 <w:bottom w:val="none" w:sz="0" w:space="0" w:color="000000"/>
                 <w:top w:val="none" w:sz="0" w:space="0" w:color="000000"/>
@@ -7923,6 +8138,7 @@
       </w:tr>
       <w:tr>
         <w:trPr>
+          <w:cantSplit/>
           <w:trHeight w:val="616" w:hRule="auto"/>
         </w:trPr>
         body43
@@ -7947,6 +8163,7 @@
             <w:pPr>
               <w:pStyle w:val="Normal"/>
               <w:jc w:val="left"/>
+              <w:keepNext/>
               <w:pBdr>
                 <w:bottom w:val="none" w:sz="0" w:space="0" w:color="000000"/>
                 <w:top w:val="none" w:sz="0" w:space="0" w:color="000000"/>
@@ -7991,6 +8208,7 @@
             <w:pPr>
               <w:pStyle w:val="Normal"/>
               <w:jc w:val="center"/>
+              <w:keepNext/>
               <w:pBdr>
                 <w:bottom w:val="none" w:sz="0" w:space="0" w:color="000000"/>
                 <w:top w:val="none" w:sz="0" w:space="0" w:color="000000"/>
@@ -8035,6 +8253,7 @@
             <w:pPr>
               <w:pStyle w:val="Normal"/>
               <w:jc w:val="center"/>
+              <w:keepNext/>
               <w:pBdr>
                 <w:bottom w:val="none" w:sz="0" w:space="0" w:color="000000"/>
                 <w:top w:val="none" w:sz="0" w:space="0" w:color="000000"/>
@@ -8079,6 +8298,7 @@
             <w:pPr>
               <w:pStyle w:val="Normal"/>
               <w:jc w:val="center"/>
+              <w:keepNext/>
               <w:pBdr>
                 <w:bottom w:val="none" w:sz="0" w:space="0" w:color="000000"/>
                 <w:top w:val="none" w:sz="0" w:space="0" w:color="000000"/>
@@ -8105,6 +8325,7 @@
       </w:tr>
       <w:tr>
         <w:trPr>
+          <w:cantSplit/>
           <w:trHeight w:val="616" w:hRule="auto"/>
         </w:trPr>
         body44
@@ -8129,6 +8350,7 @@
             <w:pPr>
               <w:pStyle w:val="Normal"/>
               <w:jc w:val="left"/>
+              <w:keepNext/>
               <w:pBdr>
                 <w:bottom w:val="none" w:sz="0" w:space="0" w:color="000000"/>
                 <w:top w:val="none" w:sz="0" w:space="0" w:color="000000"/>
@@ -8173,6 +8395,7 @@
             <w:pPr>
               <w:pStyle w:val="Normal"/>
               <w:jc w:val="center"/>
+              <w:keepNext/>
               <w:pBdr>
                 <w:bottom w:val="none" w:sz="0" w:space="0" w:color="000000"/>
                 <w:top w:val="none" w:sz="0" w:space="0" w:color="000000"/>
@@ -8217,6 +8440,7 @@
             <w:pPr>
               <w:pStyle w:val="Normal"/>
               <w:jc w:val="center"/>
+              <w:keepNext/>
               <w:pBdr>
                 <w:bottom w:val="none" w:sz="0" w:space="0" w:color="000000"/>
                 <w:top w:val="none" w:sz="0" w:space="0" w:color="000000"/>
@@ -8261,6 +8485,7 @@
             <w:pPr>
               <w:pStyle w:val="Normal"/>
               <w:jc w:val="center"/>
+              <w:keepNext/>
               <w:pBdr>
                 <w:bottom w:val="none" w:sz="0" w:space="0" w:color="000000"/>
                 <w:top w:val="none" w:sz="0" w:space="0" w:color="000000"/>
@@ -8287,6 +8512,7 @@
       </w:tr>
       <w:tr>
         <w:trPr>
+          <w:cantSplit/>
           <w:trHeight w:val="573" w:hRule="auto"/>
         </w:trPr>
         body45
@@ -8311,6 +8537,7 @@
             <w:pPr>
               <w:pStyle w:val="Normal"/>
               <w:jc w:val="left"/>
+              <w:keepNext/>
               <w:pBdr>
                 <w:bottom w:val="none" w:sz="0" w:space="0" w:color="000000"/>
                 <w:top w:val="none" w:sz="0" w:space="0" w:color="000000"/>
@@ -8355,6 +8582,7 @@
             <w:pPr>
               <w:pStyle w:val="Normal"/>
               <w:jc w:val="center"/>
+              <w:keepNext/>
               <w:pBdr>
                 <w:bottom w:val="none" w:sz="0" w:space="0" w:color="000000"/>
                 <w:top w:val="none" w:sz="0" w:space="0" w:color="000000"/>
@@ -8399,6 +8627,7 @@
             <w:pPr>
               <w:pStyle w:val="Normal"/>
               <w:jc w:val="center"/>
+              <w:keepNext/>
               <w:pBdr>
                 <w:bottom w:val="none" w:sz="0" w:space="0" w:color="000000"/>
                 <w:top w:val="none" w:sz="0" w:space="0" w:color="000000"/>
@@ -8443,6 +8672,7 @@
             <w:pPr>
               <w:pStyle w:val="Normal"/>
               <w:jc w:val="center"/>
+              <w:keepNext/>
               <w:pBdr>
                 <w:bottom w:val="none" w:sz="0" w:space="0" w:color="000000"/>
                 <w:top w:val="none" w:sz="0" w:space="0" w:color="000000"/>
@@ -8469,6 +8699,7 @@
       </w:tr>
       <w:tr>
         <w:trPr>
+          <w:cantSplit/>
           <w:trHeight w:val="616" w:hRule="auto"/>
         </w:trPr>
         body46
@@ -8493,6 +8724,7 @@
             <w:pPr>
               <w:pStyle w:val="Normal"/>
               <w:jc w:val="left"/>
+              <w:keepNext/>
               <w:pBdr>
                 <w:bottom w:val="none" w:sz="0" w:space="0" w:color="000000"/>
                 <w:top w:val="none" w:sz="0" w:space="0" w:color="000000"/>
@@ -8537,6 +8769,7 @@
             <w:pPr>
               <w:pStyle w:val="Normal"/>
               <w:jc w:val="center"/>
+              <w:keepNext/>
               <w:pBdr>
                 <w:bottom w:val="none" w:sz="0" w:space="0" w:color="000000"/>
                 <w:top w:val="none" w:sz="0" w:space="0" w:color="000000"/>
@@ -8581,6 +8814,7 @@
             <w:pPr>
               <w:pStyle w:val="Normal"/>
               <w:jc w:val="center"/>
+              <w:keepNext/>
               <w:pBdr>
                 <w:bottom w:val="none" w:sz="0" w:space="0" w:color="000000"/>
                 <w:top w:val="none" w:sz="0" w:space="0" w:color="000000"/>
@@ -8625,6 +8859,7 @@
             <w:pPr>
               <w:pStyle w:val="Normal"/>
               <w:jc w:val="center"/>
+              <w:keepNext/>
               <w:pBdr>
                 <w:bottom w:val="none" w:sz="0" w:space="0" w:color="000000"/>
                 <w:top w:val="none" w:sz="0" w:space="0" w:color="000000"/>
@@ -8651,6 +8886,7 @@
       </w:tr>
       <w:tr>
         <w:trPr>
+          <w:cantSplit/>
           <w:trHeight w:val="616" w:hRule="auto"/>
         </w:trPr>
         body47
@@ -8675,6 +8911,7 @@
             <w:pPr>
               <w:pStyle w:val="Normal"/>
               <w:jc w:val="left"/>
+              <w:keepNext/>
               <w:pBdr>
                 <w:bottom w:val="none" w:sz="0" w:space="0" w:color="000000"/>
                 <w:top w:val="none" w:sz="0" w:space="0" w:color="000000"/>
@@ -8719,6 +8956,7 @@
             <w:pPr>
               <w:pStyle w:val="Normal"/>
               <w:jc w:val="center"/>
+              <w:keepNext/>
               <w:pBdr>
                 <w:bottom w:val="none" w:sz="0" w:space="0" w:color="000000"/>
                 <w:top w:val="none" w:sz="0" w:space="0" w:color="000000"/>
@@ -8763,6 +9001,7 @@
             <w:pPr>
               <w:pStyle w:val="Normal"/>
               <w:jc w:val="center"/>
+              <w:keepNext/>
               <w:pBdr>
                 <w:bottom w:val="none" w:sz="0" w:space="0" w:color="000000"/>
                 <w:top w:val="none" w:sz="0" w:space="0" w:color="000000"/>
@@ -8807,6 +9046,7 @@
             <w:pPr>
               <w:pStyle w:val="Normal"/>
               <w:jc w:val="center"/>
+              <w:keepNext/>
               <w:pBdr>
                 <w:bottom w:val="none" w:sz="0" w:space="0" w:color="000000"/>
                 <w:top w:val="none" w:sz="0" w:space="0" w:color="000000"/>
@@ -8833,6 +9073,7 @@
       </w:tr>
       <w:tr>
         <w:trPr>
+          <w:cantSplit/>
           <w:trHeight w:val="615" w:hRule="auto"/>
         </w:trPr>
         body48
@@ -8857,6 +9098,7 @@
             <w:pPr>
               <w:pStyle w:val="Normal"/>
               <w:jc w:val="left"/>
+              <w:keepNext/>
               <w:pBdr>
                 <w:bottom w:val="none" w:sz="0" w:space="0" w:color="000000"/>
                 <w:top w:val="none" w:sz="0" w:space="0" w:color="000000"/>
@@ -8901,6 +9143,7 @@
             <w:pPr>
               <w:pStyle w:val="Normal"/>
               <w:jc w:val="center"/>
+              <w:keepNext/>
               <w:pBdr>
                 <w:bottom w:val="none" w:sz="0" w:space="0" w:color="000000"/>
                 <w:top w:val="none" w:sz="0" w:space="0" w:color="000000"/>
@@ -8945,6 +9188,7 @@
             <w:pPr>
               <w:pStyle w:val="Normal"/>
               <w:jc w:val="center"/>
+              <w:keepNext/>
               <w:pBdr>
                 <w:bottom w:val="none" w:sz="0" w:space="0" w:color="000000"/>
                 <w:top w:val="none" w:sz="0" w:space="0" w:color="000000"/>
@@ -8989,6 +9233,7 @@
             <w:pPr>
               <w:pStyle w:val="Normal"/>
               <w:jc w:val="center"/>
+              <w:keepNext/>
               <w:pBdr>
                 <w:bottom w:val="none" w:sz="0" w:space="0" w:color="000000"/>
                 <w:top w:val="none" w:sz="0" w:space="0" w:color="000000"/>
@@ -9015,6 +9260,7 @@
       </w:tr>
       <w:tr>
         <w:trPr>
+          <w:cantSplit/>
           <w:trHeight w:val="616" w:hRule="auto"/>
         </w:trPr>
         body49
@@ -9039,6 +9285,7 @@
             <w:pPr>
               <w:pStyle w:val="Normal"/>
               <w:jc w:val="left"/>
+              <w:keepNext/>
               <w:pBdr>
                 <w:bottom w:val="none" w:sz="0" w:space="0" w:color="000000"/>
                 <w:top w:val="none" w:sz="0" w:space="0" w:color="000000"/>
@@ -9083,6 +9330,7 @@
             <w:pPr>
               <w:pStyle w:val="Normal"/>
               <w:jc w:val="center"/>
+              <w:keepNext/>
               <w:pBdr>
                 <w:bottom w:val="none" w:sz="0" w:space="0" w:color="000000"/>
                 <w:top w:val="none" w:sz="0" w:space="0" w:color="000000"/>
@@ -9127,6 +9375,7 @@
             <w:pPr>
               <w:pStyle w:val="Normal"/>
               <w:jc w:val="center"/>
+              <w:keepNext/>
               <w:pBdr>
                 <w:bottom w:val="none" w:sz="0" w:space="0" w:color="000000"/>
                 <w:top w:val="none" w:sz="0" w:space="0" w:color="000000"/>
@@ -9171,6 +9420,7 @@
             <w:pPr>
               <w:pStyle w:val="Normal"/>
               <w:jc w:val="center"/>
+              <w:keepNext/>
               <w:pBdr>
                 <w:bottom w:val="none" w:sz="0" w:space="0" w:color="000000"/>
                 <w:top w:val="none" w:sz="0" w:space="0" w:color="000000"/>
@@ -9197,6 +9447,7 @@
       </w:tr>
       <w:tr>
         <w:trPr>
+          <w:cantSplit/>
           <w:trHeight w:val="616" w:hRule="auto"/>
         </w:trPr>
         body50
@@ -9221,6 +9472,7 @@
             <w:pPr>
               <w:pStyle w:val="Normal"/>
               <w:jc w:val="left"/>
+              <w:keepNext/>
               <w:pBdr>
                 <w:bottom w:val="none" w:sz="0" w:space="0" w:color="000000"/>
                 <w:top w:val="none" w:sz="0" w:space="0" w:color="000000"/>
@@ -9265,6 +9517,7 @@
             <w:pPr>
               <w:pStyle w:val="Normal"/>
               <w:jc w:val="center"/>
+              <w:keepNext/>
               <w:pBdr>
                 <w:bottom w:val="none" w:sz="0" w:space="0" w:color="000000"/>
                 <w:top w:val="none" w:sz="0" w:space="0" w:color="000000"/>
@@ -9309,6 +9562,7 @@
             <w:pPr>
               <w:pStyle w:val="Normal"/>
               <w:jc w:val="center"/>
+              <w:keepNext/>
               <w:pBdr>
                 <w:bottom w:val="none" w:sz="0" w:space="0" w:color="000000"/>
                 <w:top w:val="none" w:sz="0" w:space="0" w:color="000000"/>
@@ -9353,6 +9607,7 @@
             <w:pPr>
               <w:pStyle w:val="Normal"/>
               <w:jc w:val="center"/>
+              <w:keepNext/>
               <w:pBdr>
                 <w:bottom w:val="none" w:sz="0" w:space="0" w:color="000000"/>
                 <w:top w:val="none" w:sz="0" w:space="0" w:color="000000"/>
@@ -9379,6 +9634,7 @@
       </w:tr>
       <w:tr>
         <w:trPr>
+          <w:cantSplit/>
           <w:trHeight w:val="620" w:hRule="auto"/>
         </w:trPr>
         body51
@@ -9403,6 +9659,7 @@
             <w:pPr>
               <w:pStyle w:val="Normal"/>
               <w:jc w:val="left"/>
+              <w:keepNext/>
               <w:pBdr>
                 <w:bottom w:val="none" w:sz="0" w:space="0" w:color="000000"/>
                 <w:top w:val="none" w:sz="0" w:space="0" w:color="000000"/>
@@ -9447,6 +9704,7 @@
             <w:pPr>
               <w:pStyle w:val="Normal"/>
               <w:jc w:val="center"/>
+              <w:keepNext/>
               <w:pBdr>
                 <w:bottom w:val="none" w:sz="0" w:space="0" w:color="000000"/>
                 <w:top w:val="none" w:sz="0" w:space="0" w:color="000000"/>
@@ -9491,6 +9749,7 @@
             <w:pPr>
               <w:pStyle w:val="Normal"/>
               <w:jc w:val="center"/>
+              <w:keepNext/>
               <w:pBdr>
                 <w:bottom w:val="none" w:sz="0" w:space="0" w:color="000000"/>
                 <w:top w:val="none" w:sz="0" w:space="0" w:color="000000"/>
@@ -9535,6 +9794,7 @@
             <w:pPr>
               <w:pStyle w:val="Normal"/>
               <w:jc w:val="center"/>
+              <w:keepNext/>
               <w:pBdr>
                 <w:bottom w:val="none" w:sz="0" w:space="0" w:color="000000"/>
                 <w:top w:val="none" w:sz="0" w:space="0" w:color="000000"/>
@@ -9561,6 +9821,7 @@
       </w:tr>
       <w:tr>
         <w:trPr>
+          <w:cantSplit/>
           <w:trHeight w:val="616" w:hRule="auto"/>
         </w:trPr>
         body52
@@ -9585,6 +9846,7 @@
             <w:pPr>
               <w:pStyle w:val="Normal"/>
               <w:jc w:val="left"/>
+              <w:keepNext/>
               <w:pBdr>
                 <w:bottom w:val="none" w:sz="0" w:space="0" w:color="000000"/>
                 <w:top w:val="none" w:sz="0" w:space="0" w:color="000000"/>
@@ -9629,6 +9891,7 @@
             <w:pPr>
               <w:pStyle w:val="Normal"/>
               <w:jc w:val="center"/>
+              <w:keepNext/>
               <w:pBdr>
                 <w:bottom w:val="none" w:sz="0" w:space="0" w:color="000000"/>
                 <w:top w:val="none" w:sz="0" w:space="0" w:color="000000"/>
@@ -9673,6 +9936,7 @@
             <w:pPr>
               <w:pStyle w:val="Normal"/>
               <w:jc w:val="center"/>
+              <w:keepNext/>
               <w:pBdr>
                 <w:bottom w:val="none" w:sz="0" w:space="0" w:color="000000"/>
                 <w:top w:val="none" w:sz="0" w:space="0" w:color="000000"/>
@@ -9717,6 +9981,7 @@
             <w:pPr>
               <w:pStyle w:val="Normal"/>
               <w:jc w:val="center"/>
+              <w:keepNext/>
               <w:pBdr>
                 <w:bottom w:val="none" w:sz="0" w:space="0" w:color="000000"/>
                 <w:top w:val="none" w:sz="0" w:space="0" w:color="000000"/>
@@ -9743,6 +10008,7 @@
       </w:tr>
       <w:tr>
         <w:trPr>
+          <w:cantSplit/>
           <w:trHeight w:val="616" w:hRule="auto"/>
         </w:trPr>
         body53
@@ -9767,6 +10033,7 @@
             <w:pPr>
               <w:pStyle w:val="Normal"/>
               <w:jc w:val="left"/>
+              <w:keepNext/>
               <w:pBdr>
                 <w:bottom w:val="none" w:sz="0" w:space="0" w:color="000000"/>
                 <w:top w:val="none" w:sz="0" w:space="0" w:color="000000"/>
@@ -9811,6 +10078,7 @@
             <w:pPr>
               <w:pStyle w:val="Normal"/>
               <w:jc w:val="center"/>
+              <w:keepNext/>
               <w:pBdr>
                 <w:bottom w:val="none" w:sz="0" w:space="0" w:color="000000"/>
                 <w:top w:val="none" w:sz="0" w:space="0" w:color="000000"/>
@@ -9855,6 +10123,7 @@
             <w:pPr>
               <w:pStyle w:val="Normal"/>
               <w:jc w:val="center"/>
+              <w:keepNext/>
               <w:pBdr>
                 <w:bottom w:val="none" w:sz="0" w:space="0" w:color="000000"/>
                 <w:top w:val="none" w:sz="0" w:space="0" w:color="000000"/>
@@ -9899,6 +10168,7 @@
             <w:pPr>
               <w:pStyle w:val="Normal"/>
               <w:jc w:val="center"/>
+              <w:keepNext/>
               <w:pBdr>
                 <w:bottom w:val="none" w:sz="0" w:space="0" w:color="000000"/>
                 <w:top w:val="none" w:sz="0" w:space="0" w:color="000000"/>
@@ -9925,6 +10195,7 @@
       </w:tr>
       <w:tr>
         <w:trPr>
+          <w:cantSplit/>
           <w:trHeight w:val="575" w:hRule="auto"/>
         </w:trPr>
         body54
@@ -9949,6 +10220,7 @@
             <w:pPr>
               <w:pStyle w:val="Normal"/>
               <w:jc w:val="left"/>
+              <w:keepNext/>
               <w:pBdr>
                 <w:bottom w:val="none" w:sz="0" w:space="0" w:color="000000"/>
                 <w:top w:val="none" w:sz="0" w:space="0" w:color="000000"/>
@@ -9993,6 +10265,7 @@
             <w:pPr>
               <w:pStyle w:val="Normal"/>
               <w:jc w:val="center"/>
+              <w:keepNext/>
               <w:pBdr>
                 <w:bottom w:val="none" w:sz="0" w:space="0" w:color="000000"/>
                 <w:top w:val="none" w:sz="0" w:space="0" w:color="000000"/>
@@ -10037,6 +10310,7 @@
             <w:pPr>
               <w:pStyle w:val="Normal"/>
               <w:jc w:val="center"/>
+              <w:keepNext/>
               <w:pBdr>
                 <w:bottom w:val="none" w:sz="0" w:space="0" w:color="000000"/>
                 <w:top w:val="none" w:sz="0" w:space="0" w:color="000000"/>
@@ -10081,6 +10355,7 @@
             <w:pPr>
               <w:pStyle w:val="Normal"/>
               <w:jc w:val="center"/>
+              <w:keepNext/>
               <w:pBdr>
                 <w:bottom w:val="none" w:sz="0" w:space="0" w:color="000000"/>
                 <w:top w:val="none" w:sz="0" w:space="0" w:color="000000"/>
@@ -10107,6 +10382,7 @@
       </w:tr>
       <w:tr>
         <w:trPr>
+          <w:cantSplit/>
           <w:trHeight w:val="616" w:hRule="auto"/>
         </w:trPr>
         body55
@@ -10131,6 +10407,7 @@
             <w:pPr>
               <w:pStyle w:val="Normal"/>
               <w:jc w:val="left"/>
+              <w:keepNext/>
               <w:pBdr>
                 <w:bottom w:val="none" w:sz="0" w:space="0" w:color="000000"/>
                 <w:top w:val="none" w:sz="0" w:space="0" w:color="000000"/>
@@ -10175,6 +10452,7 @@
             <w:pPr>
               <w:pStyle w:val="Normal"/>
               <w:jc w:val="center"/>
+              <w:keepNext/>
               <w:pBdr>
                 <w:bottom w:val="none" w:sz="0" w:space="0" w:color="000000"/>
                 <w:top w:val="none" w:sz="0" w:space="0" w:color="000000"/>
@@ -10219,6 +10497,7 @@
             <w:pPr>
               <w:pStyle w:val="Normal"/>
               <w:jc w:val="center"/>
+              <w:keepNext/>
               <w:pBdr>
                 <w:bottom w:val="none" w:sz="0" w:space="0" w:color="000000"/>
                 <w:top w:val="none" w:sz="0" w:space="0" w:color="000000"/>
@@ -10263,6 +10542,7 @@
             <w:pPr>
               <w:pStyle w:val="Normal"/>
               <w:jc w:val="center"/>
+              <w:keepNext/>
               <w:pBdr>
                 <w:bottom w:val="none" w:sz="0" w:space="0" w:color="000000"/>
                 <w:top w:val="none" w:sz="0" w:space="0" w:color="000000"/>
@@ -10289,6 +10569,7 @@
       </w:tr>
       <w:tr>
         <w:trPr>
+          <w:cantSplit/>
           <w:trHeight w:val="616" w:hRule="auto"/>
         </w:trPr>
         body56
@@ -10313,6 +10594,7 @@
             <w:pPr>
               <w:pStyle w:val="Normal"/>
               <w:jc w:val="left"/>
+              <w:keepNext/>
               <w:pBdr>
                 <w:bottom w:val="none" w:sz="0" w:space="0" w:color="000000"/>
                 <w:top w:val="none" w:sz="0" w:space="0" w:color="000000"/>
@@ -10357,6 +10639,7 @@
             <w:pPr>
               <w:pStyle w:val="Normal"/>
               <w:jc w:val="center"/>
+              <w:keepNext/>
               <w:pBdr>
                 <w:bottom w:val="none" w:sz="0" w:space="0" w:color="000000"/>
                 <w:top w:val="none" w:sz="0" w:space="0" w:color="000000"/>
@@ -10401,6 +10684,7 @@
             <w:pPr>
               <w:pStyle w:val="Normal"/>
               <w:jc w:val="center"/>
+              <w:keepNext/>
               <w:pBdr>
                 <w:bottom w:val="none" w:sz="0" w:space="0" w:color="000000"/>
                 <w:top w:val="none" w:sz="0" w:space="0" w:color="000000"/>
@@ -10445,6 +10729,7 @@
             <w:pPr>
               <w:pStyle w:val="Normal"/>
               <w:jc w:val="center"/>
+              <w:keepNext/>
               <w:pBdr>
                 <w:bottom w:val="none" w:sz="0" w:space="0" w:color="000000"/>
                 <w:top w:val="none" w:sz="0" w:space="0" w:color="000000"/>
@@ -10471,6 +10756,7 @@
       </w:tr>
       <w:tr>
         <w:trPr>
+          <w:cantSplit/>
           <w:trHeight w:val="620" w:hRule="auto"/>
         </w:trPr>
         body57
@@ -10495,6 +10781,7 @@
             <w:pPr>
               <w:pStyle w:val="Normal"/>
               <w:jc w:val="left"/>
+              <w:keepNext/>
               <w:pBdr>
                 <w:bottom w:val="none" w:sz="0" w:space="0" w:color="000000"/>
                 <w:top w:val="none" w:sz="0" w:space="0" w:color="000000"/>
@@ -10539,6 +10826,7 @@
             <w:pPr>
               <w:pStyle w:val="Normal"/>
               <w:jc w:val="center"/>
+              <w:keepNext/>
               <w:pBdr>
                 <w:bottom w:val="none" w:sz="0" w:space="0" w:color="000000"/>
                 <w:top w:val="none" w:sz="0" w:space="0" w:color="000000"/>
@@ -10583,6 +10871,7 @@
             <w:pPr>
               <w:pStyle w:val="Normal"/>
               <w:jc w:val="center"/>
+              <w:keepNext/>
               <w:pBdr>
                 <w:bottom w:val="none" w:sz="0" w:space="0" w:color="000000"/>
                 <w:top w:val="none" w:sz="0" w:space="0" w:color="000000"/>
@@ -10627,6 +10916,7 @@
             <w:pPr>
               <w:pStyle w:val="Normal"/>
               <w:jc w:val="center"/>
+              <w:keepNext/>
               <w:pBdr>
                 <w:bottom w:val="none" w:sz="0" w:space="0" w:color="000000"/>
                 <w:top w:val="none" w:sz="0" w:space="0" w:color="000000"/>
@@ -10653,6 +10943,7 @@
       </w:tr>
       <w:tr>
         <w:trPr>
+          <w:cantSplit/>
           <w:trHeight w:val="616" w:hRule="auto"/>
         </w:trPr>
         body58
@@ -10677,6 +10968,7 @@
             <w:pPr>
               <w:pStyle w:val="Normal"/>
               <w:jc w:val="left"/>
+              <w:keepNext/>
               <w:pBdr>
                 <w:bottom w:val="none" w:sz="0" w:space="0" w:color="000000"/>
                 <w:top w:val="none" w:sz="0" w:space="0" w:color="000000"/>
@@ -10721,6 +11013,7 @@
             <w:pPr>
               <w:pStyle w:val="Normal"/>
               <w:jc w:val="center"/>
+              <w:keepNext/>
               <w:pBdr>
                 <w:bottom w:val="none" w:sz="0" w:space="0" w:color="000000"/>
                 <w:top w:val="none" w:sz="0" w:space="0" w:color="000000"/>
@@ -10765,6 +11058,7 @@
             <w:pPr>
               <w:pStyle w:val="Normal"/>
               <w:jc w:val="center"/>
+              <w:keepNext/>
               <w:pBdr>
                 <w:bottom w:val="none" w:sz="0" w:space="0" w:color="000000"/>
                 <w:top w:val="none" w:sz="0" w:space="0" w:color="000000"/>
@@ -10809,6 +11103,7 @@
             <w:pPr>
               <w:pStyle w:val="Normal"/>
               <w:jc w:val="center"/>
+              <w:keepNext/>
               <w:pBdr>
                 <w:bottom w:val="none" w:sz="0" w:space="0" w:color="000000"/>
                 <w:top w:val="none" w:sz="0" w:space="0" w:color="000000"/>
@@ -10835,6 +11130,7 @@
       </w:tr>
       <w:tr>
         <w:trPr>
+          <w:cantSplit/>
           <w:trHeight w:val="616" w:hRule="auto"/>
         </w:trPr>
         body59
@@ -10859,6 +11155,7 @@
             <w:pPr>
               <w:pStyle w:val="Normal"/>
               <w:jc w:val="left"/>
+              <w:keepNext/>
               <w:pBdr>
                 <w:bottom w:val="none" w:sz="0" w:space="0" w:color="000000"/>
                 <w:top w:val="none" w:sz="0" w:space="0" w:color="000000"/>
@@ -10903,6 +11200,7 @@
             <w:pPr>
               <w:pStyle w:val="Normal"/>
               <w:jc w:val="center"/>
+              <w:keepNext/>
               <w:pBdr>
                 <w:bottom w:val="none" w:sz="0" w:space="0" w:color="000000"/>
                 <w:top w:val="none" w:sz="0" w:space="0" w:color="000000"/>
@@ -10947,6 +11245,7 @@
             <w:pPr>
               <w:pStyle w:val="Normal"/>
               <w:jc w:val="center"/>
+              <w:keepNext/>
               <w:pBdr>
                 <w:bottom w:val="none" w:sz="0" w:space="0" w:color="000000"/>
                 <w:top w:val="none" w:sz="0" w:space="0" w:color="000000"/>
@@ -10991,6 +11290,7 @@
             <w:pPr>
               <w:pStyle w:val="Normal"/>
               <w:jc w:val="center"/>
+              <w:keepNext/>
               <w:pBdr>
                 <w:bottom w:val="none" w:sz="0" w:space="0" w:color="000000"/>
                 <w:top w:val="none" w:sz="0" w:space="0" w:color="000000"/>
@@ -11017,6 +11317,7 @@
       </w:tr>
       <w:tr>
         <w:trPr>
+          <w:cantSplit/>
           <w:trHeight w:val="573" w:hRule="auto"/>
         </w:trPr>
         body60
@@ -11041,6 +11342,7 @@
             <w:pPr>
               <w:pStyle w:val="Normal"/>
               <w:jc w:val="left"/>
+              <w:keepNext/>
               <w:pBdr>
                 <w:bottom w:val="none" w:sz="0" w:space="0" w:color="000000"/>
                 <w:top w:val="none" w:sz="0" w:space="0" w:color="000000"/>
@@ -11085,6 +11387,7 @@
             <w:pPr>
               <w:pStyle w:val="Normal"/>
               <w:jc w:val="center"/>
+              <w:keepNext/>
               <w:pBdr>
                 <w:bottom w:val="none" w:sz="0" w:space="0" w:color="000000"/>
                 <w:top w:val="none" w:sz="0" w:space="0" w:color="000000"/>
@@ -11129,6 +11432,7 @@
             <w:pPr>
               <w:pStyle w:val="Normal"/>
               <w:jc w:val="center"/>
+              <w:keepNext/>
               <w:pBdr>
                 <w:bottom w:val="none" w:sz="0" w:space="0" w:color="000000"/>
                 <w:top w:val="none" w:sz="0" w:space="0" w:color="000000"/>
@@ -11173,6 +11477,7 @@
             <w:pPr>
               <w:pStyle w:val="Normal"/>
               <w:jc w:val="center"/>
+              <w:keepNext/>
               <w:pBdr>
                 <w:bottom w:val="none" w:sz="0" w:space="0" w:color="000000"/>
                 <w:top w:val="none" w:sz="0" w:space="0" w:color="000000"/>
@@ -11199,6 +11504,7 @@
       </w:tr>
       <w:tr>
         <w:trPr>
+          <w:cantSplit/>
           <w:trHeight w:val="616" w:hRule="auto"/>
         </w:trPr>
         body61
@@ -11223,6 +11529,7 @@
             <w:pPr>
               <w:pStyle w:val="Normal"/>
               <w:jc w:val="left"/>
+              <w:keepNext/>
               <w:pBdr>
                 <w:bottom w:val="none" w:sz="0" w:space="0" w:color="000000"/>
                 <w:top w:val="none" w:sz="0" w:space="0" w:color="000000"/>
@@ -11267,6 +11574,7 @@
             <w:pPr>
               <w:pStyle w:val="Normal"/>
               <w:jc w:val="center"/>
+              <w:keepNext/>
               <w:pBdr>
                 <w:bottom w:val="none" w:sz="0" w:space="0" w:color="000000"/>
                 <w:top w:val="none" w:sz="0" w:space="0" w:color="000000"/>
@@ -11311,6 +11619,7 @@
             <w:pPr>
               <w:pStyle w:val="Normal"/>
               <w:jc w:val="center"/>
+              <w:keepNext/>
               <w:pBdr>
                 <w:bottom w:val="none" w:sz="0" w:space="0" w:color="000000"/>
                 <w:top w:val="none" w:sz="0" w:space="0" w:color="000000"/>
@@ -11355,6 +11664,7 @@
             <w:pPr>
               <w:pStyle w:val="Normal"/>
               <w:jc w:val="center"/>
+              <w:keepNext/>
               <w:pBdr>
                 <w:bottom w:val="none" w:sz="0" w:space="0" w:color="000000"/>
                 <w:top w:val="none" w:sz="0" w:space="0" w:color="000000"/>
@@ -11381,6 +11691,7 @@
       </w:tr>
       <w:tr>
         <w:trPr>
+          <w:cantSplit/>
           <w:trHeight w:val="616" w:hRule="auto"/>
         </w:trPr>
         body62
@@ -11405,6 +11716,7 @@
             <w:pPr>
               <w:pStyle w:val="Normal"/>
               <w:jc w:val="left"/>
+              <w:keepNext/>
               <w:pBdr>
                 <w:bottom w:val="none" w:sz="0" w:space="0" w:color="000000"/>
                 <w:top w:val="none" w:sz="0" w:space="0" w:color="000000"/>
@@ -11449,6 +11761,7 @@
             <w:pPr>
               <w:pStyle w:val="Normal"/>
               <w:jc w:val="center"/>
+              <w:keepNext/>
               <w:pBdr>
                 <w:bottom w:val="none" w:sz="0" w:space="0" w:color="000000"/>
                 <w:top w:val="none" w:sz="0" w:space="0" w:color="000000"/>
@@ -11493,6 +11806,7 @@
             <w:pPr>
               <w:pStyle w:val="Normal"/>
               <w:jc w:val="center"/>
+              <w:keepNext/>
               <w:pBdr>
                 <w:bottom w:val="none" w:sz="0" w:space="0" w:color="000000"/>
                 <w:top w:val="none" w:sz="0" w:space="0" w:color="000000"/>
@@ -11537,6 +11851,7 @@
             <w:pPr>
               <w:pStyle w:val="Normal"/>
               <w:jc w:val="center"/>
+              <w:keepNext/>
               <w:pBdr>
                 <w:bottom w:val="none" w:sz="0" w:space="0" w:color="000000"/>
                 <w:top w:val="none" w:sz="0" w:space="0" w:color="000000"/>
@@ -11563,6 +11878,7 @@
       </w:tr>
       <w:tr>
         <w:trPr>
+          <w:cantSplit/>
           <w:trHeight w:val="614" w:hRule="auto"/>
         </w:trPr>
         body63
@@ -11587,6 +11903,7 @@
             <w:pPr>
               <w:pStyle w:val="Normal"/>
               <w:jc w:val="left"/>
+              <w:keepNext/>
               <w:pBdr>
                 <w:bottom w:val="none" w:sz="0" w:space="0" w:color="000000"/>
                 <w:top w:val="none" w:sz="0" w:space="0" w:color="000000"/>
@@ -11631,6 +11948,7 @@
             <w:pPr>
               <w:pStyle w:val="Normal"/>
               <w:jc w:val="center"/>
+              <w:keepNext/>
               <w:pBdr>
                 <w:bottom w:val="none" w:sz="0" w:space="0" w:color="000000"/>
                 <w:top w:val="none" w:sz="0" w:space="0" w:color="000000"/>
@@ -11675,6 +11993,7 @@
             <w:pPr>
               <w:pStyle w:val="Normal"/>
               <w:jc w:val="center"/>
+              <w:keepNext/>
               <w:pBdr>
                 <w:bottom w:val="none" w:sz="0" w:space="0" w:color="000000"/>
                 <w:top w:val="none" w:sz="0" w:space="0" w:color="000000"/>
@@ -11719,6 +12038,7 @@
             <w:pPr>
               <w:pStyle w:val="Normal"/>
               <w:jc w:val="center"/>
+              <w:keepNext/>
               <w:pBdr>
                 <w:bottom w:val="none" w:sz="0" w:space="0" w:color="000000"/>
                 <w:top w:val="none" w:sz="0" w:space="0" w:color="000000"/>
@@ -11745,6 +12065,7 @@
       </w:tr>
       <w:tr>
         <w:trPr>
+          <w:cantSplit/>
           <w:trHeight w:val="616" w:hRule="auto"/>
         </w:trPr>
         body64
@@ -11769,6 +12090,7 @@
             <w:pPr>
               <w:pStyle w:val="Normal"/>
               <w:jc w:val="left"/>
+              <w:keepNext/>
               <w:pBdr>
                 <w:bottom w:val="none" w:sz="0" w:space="0" w:color="000000"/>
                 <w:top w:val="none" w:sz="0" w:space="0" w:color="000000"/>
@@ -11813,6 +12135,7 @@
             <w:pPr>
               <w:pStyle w:val="Normal"/>
               <w:jc w:val="center"/>
+              <w:keepNext/>
               <w:pBdr>
                 <w:bottom w:val="none" w:sz="0" w:space="0" w:color="000000"/>
                 <w:top w:val="none" w:sz="0" w:space="0" w:color="000000"/>
@@ -11857,6 +12180,7 @@
             <w:pPr>
               <w:pStyle w:val="Normal"/>
               <w:jc w:val="center"/>
+              <w:keepNext/>
               <w:pBdr>
                 <w:bottom w:val="none" w:sz="0" w:space="0" w:color="000000"/>
                 <w:top w:val="none" w:sz="0" w:space="0" w:color="000000"/>
@@ -11901,6 +12225,7 @@
             <w:pPr>
               <w:pStyle w:val="Normal"/>
               <w:jc w:val="center"/>
+              <w:keepNext/>
               <w:pBdr>
                 <w:bottom w:val="none" w:sz="0" w:space="0" w:color="000000"/>
                 <w:top w:val="none" w:sz="0" w:space="0" w:color="000000"/>
@@ -11927,6 +12252,7 @@
       </w:tr>
       <w:tr>
         <w:trPr>
+          <w:cantSplit/>
           <w:trHeight w:val="616" w:hRule="auto"/>
         </w:trPr>
         body65
@@ -11951,6 +12277,7 @@
             <w:pPr>
               <w:pStyle w:val="Normal"/>
               <w:jc w:val="left"/>
+              <w:keepNext/>
               <w:pBdr>
                 <w:bottom w:val="none" w:sz="0" w:space="0" w:color="000000"/>
                 <w:top w:val="none" w:sz="0" w:space="0" w:color="000000"/>
@@ -11995,6 +12322,7 @@
             <w:pPr>
               <w:pStyle w:val="Normal"/>
               <w:jc w:val="center"/>
+              <w:keepNext/>
               <w:pBdr>
                 <w:bottom w:val="none" w:sz="0" w:space="0" w:color="000000"/>
                 <w:top w:val="none" w:sz="0" w:space="0" w:color="000000"/>
@@ -12039,6 +12367,7 @@
             <w:pPr>
               <w:pStyle w:val="Normal"/>
               <w:jc w:val="center"/>
+              <w:keepNext/>
               <w:pBdr>
                 <w:bottom w:val="none" w:sz="0" w:space="0" w:color="000000"/>
                 <w:top w:val="none" w:sz="0" w:space="0" w:color="000000"/>
@@ -12083,6 +12412,7 @@
             <w:pPr>
               <w:pStyle w:val="Normal"/>
               <w:jc w:val="center"/>
+              <w:keepNext/>
               <w:pBdr>
                 <w:bottom w:val="none" w:sz="0" w:space="0" w:color="000000"/>
                 <w:top w:val="none" w:sz="0" w:space="0" w:color="000000"/>
@@ -12109,6 +12439,7 @@
       </w:tr>
       <w:tr>
         <w:trPr>
+          <w:cantSplit/>
           <w:trHeight w:val="620" w:hRule="auto"/>
         </w:trPr>
         body66
@@ -12133,6 +12464,7 @@
             <w:pPr>
               <w:pStyle w:val="Normal"/>
               <w:jc w:val="left"/>
+              <w:keepNext/>
               <w:pBdr>
                 <w:bottom w:val="none" w:sz="0" w:space="0" w:color="000000"/>
                 <w:top w:val="none" w:sz="0" w:space="0" w:color="000000"/>
@@ -12177,6 +12509,7 @@
             <w:pPr>
               <w:pStyle w:val="Normal"/>
               <w:jc w:val="center"/>
+              <w:keepNext/>
               <w:pBdr>
                 <w:bottom w:val="none" w:sz="0" w:space="0" w:color="000000"/>
                 <w:top w:val="none" w:sz="0" w:space="0" w:color="000000"/>
@@ -12221,6 +12554,7 @@
             <w:pPr>
               <w:pStyle w:val="Normal"/>
               <w:jc w:val="center"/>
+              <w:keepNext/>
               <w:pBdr>
                 <w:bottom w:val="none" w:sz="0" w:space="0" w:color="000000"/>
                 <w:top w:val="none" w:sz="0" w:space="0" w:color="000000"/>
@@ -12265,6 +12599,7 @@
             <w:pPr>
               <w:pStyle w:val="Normal"/>
               <w:jc w:val="center"/>
+              <w:keepNext/>
               <w:pBdr>
                 <w:bottom w:val="none" w:sz="0" w:space="0" w:color="000000"/>
                 <w:top w:val="none" w:sz="0" w:space="0" w:color="000000"/>
@@ -12291,6 +12626,7 @@
       </w:tr>
       <w:tr>
         <w:trPr>
+          <w:cantSplit/>
           <w:trHeight w:val="577" w:hRule="auto"/>
         </w:trPr>
         body67
@@ -12315,6 +12651,7 @@
             <w:pPr>
               <w:pStyle w:val="Normal"/>
               <w:jc w:val="left"/>
+              <w:keepNext/>
               <w:pBdr>
                 <w:bottom w:val="none" w:sz="0" w:space="0" w:color="000000"/>
                 <w:top w:val="none" w:sz="0" w:space="0" w:color="000000"/>
@@ -12359,6 +12696,7 @@
             <w:pPr>
               <w:pStyle w:val="Normal"/>
               <w:jc w:val="center"/>
+              <w:keepNext/>
               <w:pBdr>
                 <w:bottom w:val="none" w:sz="0" w:space="0" w:color="000000"/>
                 <w:top w:val="none" w:sz="0" w:space="0" w:color="000000"/>
@@ -12403,6 +12741,7 @@
             <w:pPr>
               <w:pStyle w:val="Normal"/>
               <w:jc w:val="center"/>
+              <w:keepNext/>
               <w:pBdr>
                 <w:bottom w:val="none" w:sz="0" w:space="0" w:color="000000"/>
                 <w:top w:val="none" w:sz="0" w:space="0" w:color="000000"/>
@@ -12447,6 +12786,7 @@
             <w:pPr>
               <w:pStyle w:val="Normal"/>
               <w:jc w:val="center"/>
+              <w:keepNext/>
               <w:pBdr>
                 <w:bottom w:val="none" w:sz="0" w:space="0" w:color="000000"/>
                 <w:top w:val="none" w:sz="0" w:space="0" w:color="000000"/>
@@ -12473,6 +12813,7 @@
       </w:tr>
       <w:tr>
         <w:trPr>
+          <w:cantSplit/>
           <w:trHeight w:val="577" w:hRule="auto"/>
         </w:trPr>
         body68
@@ -12497,6 +12838,7 @@
             <w:pPr>
               <w:pStyle w:val="Normal"/>
               <w:jc w:val="left"/>
+              <w:keepNext/>
               <w:pBdr>
                 <w:bottom w:val="none" w:sz="0" w:space="0" w:color="000000"/>
                 <w:top w:val="none" w:sz="0" w:space="0" w:color="000000"/>
@@ -12541,6 +12883,7 @@
             <w:pPr>
               <w:pStyle w:val="Normal"/>
               <w:jc w:val="center"/>
+              <w:keepNext/>
               <w:pBdr>
                 <w:bottom w:val="none" w:sz="0" w:space="0" w:color="000000"/>
                 <w:top w:val="none" w:sz="0" w:space="0" w:color="000000"/>
@@ -12585,6 +12928,7 @@
             <w:pPr>
               <w:pStyle w:val="Normal"/>
               <w:jc w:val="center"/>
+              <w:keepNext/>
               <w:pBdr>
                 <w:bottom w:val="none" w:sz="0" w:space="0" w:color="000000"/>
                 <w:top w:val="none" w:sz="0" w:space="0" w:color="000000"/>
@@ -12629,6 +12973,7 @@
             <w:pPr>
               <w:pStyle w:val="Normal"/>
               <w:jc w:val="center"/>
+              <w:keepNext/>
               <w:pBdr>
                 <w:bottom w:val="none" w:sz="0" w:space="0" w:color="000000"/>
                 <w:top w:val="none" w:sz="0" w:space="0" w:color="000000"/>
@@ -12655,6 +13000,7 @@
       </w:tr>
       <w:tr>
         <w:trPr>
+          <w:cantSplit/>
           <w:trHeight w:val="616" w:hRule="auto"/>
         </w:trPr>
         body69
@@ -12679,6 +13025,7 @@
             <w:pPr>
               <w:pStyle w:val="Normal"/>
               <w:jc w:val="left"/>
+              <w:keepNext/>
               <w:pBdr>
                 <w:bottom w:val="none" w:sz="0" w:space="0" w:color="000000"/>
                 <w:top w:val="none" w:sz="0" w:space="0" w:color="000000"/>
@@ -12723,6 +13070,7 @@
             <w:pPr>
               <w:pStyle w:val="Normal"/>
               <w:jc w:val="center"/>
+              <w:keepNext/>
               <w:pBdr>
                 <w:bottom w:val="none" w:sz="0" w:space="0" w:color="000000"/>
                 <w:top w:val="none" w:sz="0" w:space="0" w:color="000000"/>
@@ -12767,6 +13115,7 @@
             <w:pPr>
               <w:pStyle w:val="Normal"/>
               <w:jc w:val="center"/>
+              <w:keepNext/>
               <w:pBdr>
                 <w:bottom w:val="none" w:sz="0" w:space="0" w:color="000000"/>
                 <w:top w:val="none" w:sz="0" w:space="0" w:color="000000"/>
@@ -12811,6 +13160,7 @@
             <w:pPr>
               <w:pStyle w:val="Normal"/>
               <w:jc w:val="center"/>
+              <w:keepNext/>
               <w:pBdr>
                 <w:bottom w:val="none" w:sz="0" w:space="0" w:color="000000"/>
                 <w:top w:val="none" w:sz="0" w:space="0" w:color="000000"/>
@@ -12837,6 +13187,7 @@
       </w:tr>
       <w:tr>
         <w:trPr>
+          <w:cantSplit/>
           <w:trHeight w:val="616" w:hRule="auto"/>
         </w:trPr>
         body70
@@ -12861,6 +13212,7 @@
             <w:pPr>
               <w:pStyle w:val="Normal"/>
               <w:jc w:val="left"/>
+              <w:keepNext/>
               <w:pBdr>
                 <w:bottom w:val="none" w:sz="0" w:space="0" w:color="000000"/>
                 <w:top w:val="none" w:sz="0" w:space="0" w:color="000000"/>
@@ -12905,6 +13257,7 @@
             <w:pPr>
               <w:pStyle w:val="Normal"/>
               <w:jc w:val="center"/>
+              <w:keepNext/>
               <w:pBdr>
                 <w:bottom w:val="none" w:sz="0" w:space="0" w:color="000000"/>
                 <w:top w:val="none" w:sz="0" w:space="0" w:color="000000"/>
@@ -12949,6 +13302,7 @@
             <w:pPr>
               <w:pStyle w:val="Normal"/>
               <w:jc w:val="center"/>
+              <w:keepNext/>
               <w:pBdr>
                 <w:bottom w:val="none" w:sz="0" w:space="0" w:color="000000"/>
                 <w:top w:val="none" w:sz="0" w:space="0" w:color="000000"/>
@@ -12993,6 +13347,7 @@
             <w:pPr>
               <w:pStyle w:val="Normal"/>
               <w:jc w:val="center"/>
+              <w:keepNext/>
               <w:pBdr>
                 <w:bottom w:val="none" w:sz="0" w:space="0" w:color="000000"/>
                 <w:top w:val="none" w:sz="0" w:space="0" w:color="000000"/>
@@ -13019,6 +13374,7 @@
       </w:tr>
       <w:tr>
         <w:trPr>
+          <w:cantSplit/>
           <w:trHeight w:val="614" w:hRule="auto"/>
         </w:trPr>
         body71
@@ -13043,6 +13399,7 @@
             <w:pPr>
               <w:pStyle w:val="Normal"/>
               <w:jc w:val="left"/>
+              <w:keepNext/>
               <w:pBdr>
                 <w:bottom w:val="none" w:sz="0" w:space="0" w:color="000000"/>
                 <w:top w:val="none" w:sz="0" w:space="0" w:color="000000"/>
@@ -13087,6 +13444,7 @@
             <w:pPr>
               <w:pStyle w:val="Normal"/>
               <w:jc w:val="center"/>
+              <w:keepNext/>
               <w:pBdr>
                 <w:bottom w:val="none" w:sz="0" w:space="0" w:color="000000"/>
                 <w:top w:val="none" w:sz="0" w:space="0" w:color="000000"/>
@@ -13131,6 +13489,7 @@
             <w:pPr>
               <w:pStyle w:val="Normal"/>
               <w:jc w:val="center"/>
+              <w:keepNext/>
               <w:pBdr>
                 <w:bottom w:val="none" w:sz="0" w:space="0" w:color="000000"/>
                 <w:top w:val="none" w:sz="0" w:space="0" w:color="000000"/>
@@ -13175,6 +13534,7 @@
             <w:pPr>
               <w:pStyle w:val="Normal"/>
               <w:jc w:val="center"/>
+              <w:keepNext/>
               <w:pBdr>
                 <w:bottom w:val="none" w:sz="0" w:space="0" w:color="000000"/>
                 <w:top w:val="none" w:sz="0" w:space="0" w:color="000000"/>
@@ -13201,6 +13561,7 @@
       </w:tr>
       <w:tr>
         <w:trPr>
+          <w:cantSplit/>
           <w:trHeight w:val="616" w:hRule="auto"/>
         </w:trPr>
         body72
@@ -13225,6 +13586,7 @@
             <w:pPr>
               <w:pStyle w:val="Normal"/>
               <w:jc w:val="left"/>
+              <w:keepNext/>
               <w:pBdr>
                 <w:bottom w:val="none" w:sz="0" w:space="0" w:color="000000"/>
                 <w:top w:val="none" w:sz="0" w:space="0" w:color="000000"/>
@@ -13269,6 +13631,7 @@
             <w:pPr>
               <w:pStyle w:val="Normal"/>
               <w:jc w:val="center"/>
+              <w:keepNext/>
               <w:pBdr>
                 <w:bottom w:val="none" w:sz="0" w:space="0" w:color="000000"/>
                 <w:top w:val="none" w:sz="0" w:space="0" w:color="000000"/>
@@ -13313,6 +13676,7 @@
             <w:pPr>
               <w:pStyle w:val="Normal"/>
               <w:jc w:val="center"/>
+              <w:keepNext/>
               <w:pBdr>
                 <w:bottom w:val="none" w:sz="0" w:space="0" w:color="000000"/>
                 <w:top w:val="none" w:sz="0" w:space="0" w:color="000000"/>
@@ -13357,6 +13721,7 @@
             <w:pPr>
               <w:pStyle w:val="Normal"/>
               <w:jc w:val="center"/>
+              <w:keepNext/>
               <w:pBdr>
                 <w:bottom w:val="none" w:sz="0" w:space="0" w:color="000000"/>
                 <w:top w:val="none" w:sz="0" w:space="0" w:color="000000"/>
@@ -13383,6 +13748,7 @@
       </w:tr>
       <w:tr>
         <w:trPr>
+          <w:cantSplit/>
           <w:trHeight w:val="616" w:hRule="auto"/>
         </w:trPr>
         body73
@@ -13407,6 +13773,7 @@
             <w:pPr>
               <w:pStyle w:val="Normal"/>
               <w:jc w:val="left"/>
+              <w:keepNext/>
               <w:pBdr>
                 <w:bottom w:val="none" w:sz="0" w:space="0" w:color="000000"/>
                 <w:top w:val="none" w:sz="0" w:space="0" w:color="000000"/>
@@ -13451,6 +13818,7 @@
             <w:pPr>
               <w:pStyle w:val="Normal"/>
               <w:jc w:val="center"/>
+              <w:keepNext/>
               <w:pBdr>
                 <w:bottom w:val="none" w:sz="0" w:space="0" w:color="000000"/>
                 <w:top w:val="none" w:sz="0" w:space="0" w:color="000000"/>
@@ -13495,6 +13863,7 @@
             <w:pPr>
               <w:pStyle w:val="Normal"/>
               <w:jc w:val="center"/>
+              <w:keepNext/>
               <w:pBdr>
                 <w:bottom w:val="none" w:sz="0" w:space="0" w:color="000000"/>
                 <w:top w:val="none" w:sz="0" w:space="0" w:color="000000"/>
@@ -13539,6 +13908,7 @@
             <w:pPr>
               <w:pStyle w:val="Normal"/>
               <w:jc w:val="center"/>
+              <w:keepNext/>
               <w:pBdr>
                 <w:bottom w:val="none" w:sz="0" w:space="0" w:color="000000"/>
                 <w:top w:val="none" w:sz="0" w:space="0" w:color="000000"/>
@@ -13565,6 +13935,7 @@
       </w:tr>
       <w:tr>
         <w:trPr>
+          <w:cantSplit/>
           <w:trHeight w:val="573" w:hRule="auto"/>
         </w:trPr>
         body74
@@ -13589,6 +13960,7 @@
             <w:pPr>
               <w:pStyle w:val="Normal"/>
               <w:jc w:val="left"/>
+              <w:keepNext/>
               <w:pBdr>
                 <w:bottom w:val="none" w:sz="0" w:space="0" w:color="000000"/>
                 <w:top w:val="none" w:sz="0" w:space="0" w:color="000000"/>
@@ -13633,6 +14005,7 @@
             <w:pPr>
               <w:pStyle w:val="Normal"/>
               <w:jc w:val="center"/>
+              <w:keepNext/>
               <w:pBdr>
                 <w:bottom w:val="none" w:sz="0" w:space="0" w:color="000000"/>
                 <w:top w:val="none" w:sz="0" w:space="0" w:color="000000"/>
@@ -13677,6 +14050,7 @@
             <w:pPr>
               <w:pStyle w:val="Normal"/>
               <w:jc w:val="center"/>
+              <w:keepNext/>
               <w:pBdr>
                 <w:bottom w:val="none" w:sz="0" w:space="0" w:color="000000"/>
                 <w:top w:val="none" w:sz="0" w:space="0" w:color="000000"/>
@@ -13721,6 +14095,7 @@
             <w:pPr>
               <w:pStyle w:val="Normal"/>
               <w:jc w:val="center"/>
+              <w:keepNext/>
               <w:pBdr>
                 <w:bottom w:val="none" w:sz="0" w:space="0" w:color="000000"/>
                 <w:top w:val="none" w:sz="0" w:space="0" w:color="000000"/>
@@ -13747,6 +14122,7 @@
       </w:tr>
       <w:tr>
         <w:trPr>
+          <w:cantSplit/>
           <w:trHeight w:val="616" w:hRule="auto"/>
         </w:trPr>
         body75
@@ -13771,6 +14147,7 @@
             <w:pPr>
               <w:pStyle w:val="Normal"/>
               <w:jc w:val="left"/>
+              <w:keepNext/>
               <w:pBdr>
                 <w:bottom w:val="none" w:sz="0" w:space="0" w:color="000000"/>
                 <w:top w:val="none" w:sz="0" w:space="0" w:color="000000"/>
@@ -13815,6 +14192,7 @@
             <w:pPr>
               <w:pStyle w:val="Normal"/>
               <w:jc w:val="center"/>
+              <w:keepNext/>
               <w:pBdr>
                 <w:bottom w:val="none" w:sz="0" w:space="0" w:color="000000"/>
                 <w:top w:val="none" w:sz="0" w:space="0" w:color="000000"/>
@@ -13859,6 +14237,7 @@
             <w:pPr>
               <w:pStyle w:val="Normal"/>
               <w:jc w:val="center"/>
+              <w:keepNext/>
               <w:pBdr>
                 <w:bottom w:val="none" w:sz="0" w:space="0" w:color="000000"/>
                 <w:top w:val="none" w:sz="0" w:space="0" w:color="000000"/>
@@ -13903,6 +14282,7 @@
             <w:pPr>
               <w:pStyle w:val="Normal"/>
               <w:jc w:val="center"/>
+              <w:keepNext/>
               <w:pBdr>
                 <w:bottom w:val="none" w:sz="0" w:space="0" w:color="000000"/>
                 <w:top w:val="none" w:sz="0" w:space="0" w:color="000000"/>
@@ -13929,6 +14309,7 @@
       </w:tr>
       <w:tr>
         <w:trPr>
+          <w:cantSplit/>
           <w:trHeight w:val="616" w:hRule="auto"/>
         </w:trPr>
         body76
@@ -13953,6 +14334,7 @@
             <w:pPr>
               <w:pStyle w:val="Normal"/>
               <w:jc w:val="left"/>
+              <w:keepNext/>
               <w:pBdr>
                 <w:bottom w:val="none" w:sz="0" w:space="0" w:color="000000"/>
                 <w:top w:val="none" w:sz="0" w:space="0" w:color="000000"/>
@@ -13997,6 +14379,7 @@
             <w:pPr>
               <w:pStyle w:val="Normal"/>
               <w:jc w:val="center"/>
+              <w:keepNext/>
               <w:pBdr>
                 <w:bottom w:val="none" w:sz="0" w:space="0" w:color="000000"/>
                 <w:top w:val="none" w:sz="0" w:space="0" w:color="000000"/>
@@ -14041,6 +14424,7 @@
             <w:pPr>
               <w:pStyle w:val="Normal"/>
               <w:jc w:val="center"/>
+              <w:keepNext/>
               <w:pBdr>
                 <w:bottom w:val="none" w:sz="0" w:space="0" w:color="000000"/>
                 <w:top w:val="none" w:sz="0" w:space="0" w:color="000000"/>
@@ -14085,6 +14469,7 @@
             <w:pPr>
               <w:pStyle w:val="Normal"/>
               <w:jc w:val="center"/>
+              <w:keepNext/>
               <w:pBdr>
                 <w:bottom w:val="none" w:sz="0" w:space="0" w:color="000000"/>
                 <w:top w:val="none" w:sz="0" w:space="0" w:color="000000"/>
@@ -14111,6 +14496,7 @@
       </w:tr>
       <w:tr>
         <w:trPr>
+          <w:cantSplit/>
           <w:trHeight w:val="616" w:hRule="auto"/>
         </w:trPr>
         body77
@@ -14135,6 +14521,7 @@
             <w:pPr>
               <w:pStyle w:val="Normal"/>
               <w:jc w:val="left"/>
+              <w:keepNext/>
               <w:pBdr>
                 <w:bottom w:val="none" w:sz="0" w:space="0" w:color="000000"/>
                 <w:top w:val="none" w:sz="0" w:space="0" w:color="000000"/>
@@ -14179,6 +14566,7 @@
             <w:pPr>
               <w:pStyle w:val="Normal"/>
               <w:jc w:val="center"/>
+              <w:keepNext/>
               <w:pBdr>
                 <w:bottom w:val="none" w:sz="0" w:space="0" w:color="000000"/>
                 <w:top w:val="none" w:sz="0" w:space="0" w:color="000000"/>
@@ -14223,6 +14611,7 @@
             <w:pPr>
               <w:pStyle w:val="Normal"/>
               <w:jc w:val="center"/>
+              <w:keepNext/>
               <w:pBdr>
                 <w:bottom w:val="none" w:sz="0" w:space="0" w:color="000000"/>
                 <w:top w:val="none" w:sz="0" w:space="0" w:color="000000"/>
@@ -14267,6 +14656,7 @@
             <w:pPr>
               <w:pStyle w:val="Normal"/>
               <w:jc w:val="center"/>
+              <w:keepNext/>
               <w:pBdr>
                 <w:bottom w:val="none" w:sz="0" w:space="0" w:color="000000"/>
                 <w:top w:val="none" w:sz="0" w:space="0" w:color="000000"/>
@@ -14293,6 +14683,7 @@
       </w:tr>
       <w:tr>
         <w:trPr>
+          <w:cantSplit/>
           <w:trHeight w:val="616" w:hRule="auto"/>
         </w:trPr>
         body78
@@ -14317,6 +14708,7 @@
             <w:pPr>
               <w:pStyle w:val="Normal"/>
               <w:jc w:val="left"/>
+              <w:keepNext/>
               <w:pBdr>
                 <w:bottom w:val="none" w:sz="0" w:space="0" w:color="000000"/>
                 <w:top w:val="none" w:sz="0" w:space="0" w:color="000000"/>
@@ -14361,6 +14753,7 @@
             <w:pPr>
               <w:pStyle w:val="Normal"/>
               <w:jc w:val="center"/>
+              <w:keepNext/>
               <w:pBdr>
                 <w:bottom w:val="none" w:sz="0" w:space="0" w:color="000000"/>
                 <w:top w:val="none" w:sz="0" w:space="0" w:color="000000"/>
@@ -14405,6 +14798,7 @@
             <w:pPr>
               <w:pStyle w:val="Normal"/>
               <w:jc w:val="center"/>
+              <w:keepNext/>
               <w:pBdr>
                 <w:bottom w:val="none" w:sz="0" w:space="0" w:color="000000"/>
                 <w:top w:val="none" w:sz="0" w:space="0" w:color="000000"/>
@@ -14449,6 +14843,7 @@
             <w:pPr>
               <w:pStyle w:val="Normal"/>
               <w:jc w:val="center"/>
+              <w:keepNext/>
               <w:pBdr>
                 <w:bottom w:val="none" w:sz="0" w:space="0" w:color="000000"/>
                 <w:top w:val="none" w:sz="0" w:space="0" w:color="000000"/>
@@ -14475,6 +14870,7 @@
       </w:tr>
       <w:tr>
         <w:trPr>
+          <w:cantSplit/>
           <w:trHeight w:val="616" w:hRule="auto"/>
         </w:trPr>
         body79
@@ -14499,6 +14895,7 @@
             <w:pPr>
               <w:pStyle w:val="Normal"/>
               <w:jc w:val="left"/>
+              <w:keepNext/>
               <w:pBdr>
                 <w:bottom w:val="none" w:sz="0" w:space="0" w:color="000000"/>
                 <w:top w:val="none" w:sz="0" w:space="0" w:color="000000"/>
@@ -14543,6 +14940,7 @@
             <w:pPr>
               <w:pStyle w:val="Normal"/>
               <w:jc w:val="center"/>
+              <w:keepNext/>
               <w:pBdr>
                 <w:bottom w:val="none" w:sz="0" w:space="0" w:color="000000"/>
                 <w:top w:val="none" w:sz="0" w:space="0" w:color="000000"/>
@@ -14587,6 +14985,7 @@
             <w:pPr>
               <w:pStyle w:val="Normal"/>
               <w:jc w:val="center"/>
+              <w:keepNext/>
               <w:pBdr>
                 <w:bottom w:val="none" w:sz="0" w:space="0" w:color="000000"/>
                 <w:top w:val="none" w:sz="0" w:space="0" w:color="000000"/>
@@ -14631,6 +15030,7 @@
             <w:pPr>
               <w:pStyle w:val="Normal"/>
               <w:jc w:val="center"/>
+              <w:keepNext/>
               <w:pBdr>
                 <w:bottom w:val="none" w:sz="0" w:space="0" w:color="000000"/>
                 <w:top w:val="none" w:sz="0" w:space="0" w:color="000000"/>
@@ -14657,6 +15057,7 @@
       </w:tr>
       <w:tr>
         <w:trPr>
+          <w:cantSplit/>
           <w:trHeight w:val="616" w:hRule="auto"/>
         </w:trPr>
         body80
@@ -14681,6 +15082,7 @@
             <w:pPr>
               <w:pStyle w:val="Normal"/>
               <w:jc w:val="left"/>
+              <w:keepNext/>
               <w:pBdr>
                 <w:bottom w:val="none" w:sz="0" w:space="0" w:color="000000"/>
                 <w:top w:val="none" w:sz="0" w:space="0" w:color="000000"/>
@@ -14725,6 +15127,7 @@
             <w:pPr>
               <w:pStyle w:val="Normal"/>
               <w:jc w:val="center"/>
+              <w:keepNext/>
               <w:pBdr>
                 <w:bottom w:val="none" w:sz="0" w:space="0" w:color="000000"/>
                 <w:top w:val="none" w:sz="0" w:space="0" w:color="000000"/>
@@ -14769,6 +15172,7 @@
             <w:pPr>
               <w:pStyle w:val="Normal"/>
               <w:jc w:val="center"/>
+              <w:keepNext/>
               <w:pBdr>
                 <w:bottom w:val="none" w:sz="0" w:space="0" w:color="000000"/>
                 <w:top w:val="none" w:sz="0" w:space="0" w:color="000000"/>
@@ -14813,6 +15217,7 @@
             <w:pPr>
               <w:pStyle w:val="Normal"/>
               <w:jc w:val="center"/>
+              <w:keepNext/>
               <w:pBdr>
                 <w:bottom w:val="none" w:sz="0" w:space="0" w:color="000000"/>
                 <w:top w:val="none" w:sz="0" w:space="0" w:color="000000"/>
@@ -14839,6 +15244,7 @@
       </w:tr>
       <w:tr>
         <w:trPr>
+          <w:cantSplit/>
           <w:trHeight w:val="616" w:hRule="auto"/>
         </w:trPr>
         body81
@@ -14863,6 +15269,7 @@
             <w:pPr>
               <w:pStyle w:val="Normal"/>
               <w:jc w:val="left"/>
+              <w:keepNext/>
               <w:pBdr>
                 <w:bottom w:val="none" w:sz="0" w:space="0" w:color="000000"/>
                 <w:top w:val="none" w:sz="0" w:space="0" w:color="000000"/>
@@ -14907,6 +15314,7 @@
             <w:pPr>
               <w:pStyle w:val="Normal"/>
               <w:jc w:val="center"/>
+              <w:keepNext/>
               <w:pBdr>
                 <w:bottom w:val="none" w:sz="0" w:space="0" w:color="000000"/>
                 <w:top w:val="none" w:sz="0" w:space="0" w:color="000000"/>
@@ -14951,6 +15359,7 @@
             <w:pPr>
               <w:pStyle w:val="Normal"/>
               <w:jc w:val="center"/>
+              <w:keepNext/>
               <w:pBdr>
                 <w:bottom w:val="none" w:sz="0" w:space="0" w:color="000000"/>
                 <w:top w:val="none" w:sz="0" w:space="0" w:color="000000"/>
@@ -14995,6 +15404,7 @@
             <w:pPr>
               <w:pStyle w:val="Normal"/>
               <w:jc w:val="center"/>
+              <w:keepNext/>
               <w:pBdr>
                 <w:bottom w:val="none" w:sz="0" w:space="0" w:color="000000"/>
                 <w:top w:val="none" w:sz="0" w:space="0" w:color="000000"/>
@@ -15021,6 +15431,7 @@
       </w:tr>
       <w:tr>
         <w:trPr>
+          <w:cantSplit/>
           <w:trHeight w:val="616" w:hRule="auto"/>
         </w:trPr>
         body82
@@ -15045,6 +15456,7 @@
             <w:pPr>
               <w:pStyle w:val="Normal"/>
               <w:jc w:val="left"/>
+              <w:keepNext/>
               <w:pBdr>
                 <w:bottom w:val="none" w:sz="0" w:space="0" w:color="000000"/>
                 <w:top w:val="none" w:sz="0" w:space="0" w:color="000000"/>
@@ -15089,6 +15501,7 @@
             <w:pPr>
               <w:pStyle w:val="Normal"/>
               <w:jc w:val="center"/>
+              <w:keepNext/>
               <w:pBdr>
                 <w:bottom w:val="none" w:sz="0" w:space="0" w:color="000000"/>
                 <w:top w:val="none" w:sz="0" w:space="0" w:color="000000"/>
@@ -15133,6 +15546,7 @@
             <w:pPr>
               <w:pStyle w:val="Normal"/>
               <w:jc w:val="center"/>
+              <w:keepNext/>
               <w:pBdr>
                 <w:bottom w:val="none" w:sz="0" w:space="0" w:color="000000"/>
                 <w:top w:val="none" w:sz="0" w:space="0" w:color="000000"/>
@@ -15177,6 +15591,7 @@
             <w:pPr>
               <w:pStyle w:val="Normal"/>
               <w:jc w:val="center"/>
+              <w:keepNext/>
               <w:pBdr>
                 <w:bottom w:val="none" w:sz="0" w:space="0" w:color="000000"/>
                 <w:top w:val="none" w:sz="0" w:space="0" w:color="000000"/>
@@ -15203,6 +15618,7 @@
       </w:tr>
       <w:tr>
         <w:trPr>
+          <w:cantSplit/>
           <w:trHeight w:val="616" w:hRule="auto"/>
         </w:trPr>
         body83
@@ -15227,6 +15643,7 @@
             <w:pPr>
               <w:pStyle w:val="Normal"/>
               <w:jc w:val="left"/>
+              <w:keepNext/>
               <w:pBdr>
                 <w:bottom w:val="none" w:sz="0" w:space="0" w:color="000000"/>
                 <w:top w:val="none" w:sz="0" w:space="0" w:color="000000"/>
@@ -15271,6 +15688,7 @@
             <w:pPr>
               <w:pStyle w:val="Normal"/>
               <w:jc w:val="center"/>
+              <w:keepNext/>
               <w:pBdr>
                 <w:bottom w:val="none" w:sz="0" w:space="0" w:color="000000"/>
                 <w:top w:val="none" w:sz="0" w:space="0" w:color="000000"/>
@@ -15315,6 +15733,7 @@
             <w:pPr>
               <w:pStyle w:val="Normal"/>
               <w:jc w:val="center"/>
+              <w:keepNext/>
               <w:pBdr>
                 <w:bottom w:val="none" w:sz="0" w:space="0" w:color="000000"/>
                 <w:top w:val="none" w:sz="0" w:space="0" w:color="000000"/>
@@ -15359,6 +15778,7 @@
             <w:pPr>
               <w:pStyle w:val="Normal"/>
               <w:jc w:val="center"/>
+              <w:keepNext/>
               <w:pBdr>
                 <w:bottom w:val="none" w:sz="0" w:space="0" w:color="000000"/>
                 <w:top w:val="none" w:sz="0" w:space="0" w:color="000000"/>
@@ -15385,6 +15805,7 @@
       </w:tr>
       <w:tr>
         <w:trPr>
+          <w:cantSplit/>
           <w:trHeight w:val="616" w:hRule="auto"/>
         </w:trPr>
         body84
@@ -15409,6 +15830,7 @@
             <w:pPr>
               <w:pStyle w:val="Normal"/>
               <w:jc w:val="left"/>
+              <w:keepNext/>
               <w:pBdr>
                 <w:bottom w:val="none" w:sz="0" w:space="0" w:color="000000"/>
                 <w:top w:val="none" w:sz="0" w:space="0" w:color="000000"/>
@@ -15453,6 +15875,7 @@
             <w:pPr>
               <w:pStyle w:val="Normal"/>
               <w:jc w:val="center"/>
+              <w:keepNext/>
               <w:pBdr>
                 <w:bottom w:val="none" w:sz="0" w:space="0" w:color="000000"/>
                 <w:top w:val="none" w:sz="0" w:space="0" w:color="000000"/>
@@ -15497,6 +15920,7 @@
             <w:pPr>
               <w:pStyle w:val="Normal"/>
               <w:jc w:val="center"/>
+              <w:keepNext/>
               <w:pBdr>
                 <w:bottom w:val="none" w:sz="0" w:space="0" w:color="000000"/>
                 <w:top w:val="none" w:sz="0" w:space="0" w:color="000000"/>
@@ -15541,6 +15965,7 @@
             <w:pPr>
               <w:pStyle w:val="Normal"/>
               <w:jc w:val="center"/>
+              <w:keepNext/>
               <w:pBdr>
                 <w:bottom w:val="none" w:sz="0" w:space="0" w:color="000000"/>
                 <w:top w:val="none" w:sz="0" w:space="0" w:color="000000"/>

</xml_diff>